<commit_message>
Outline added in file
</commit_message>
<xml_diff>
--- a/Research.docx
+++ b/Research.docx
@@ -1,11 +1,170 @@
 
 <file path=word/document.xml><?xml version="1.0" encoding="utf-8"?>
-<w:document xmlns:wpc="http://schemas.microsoft.com/office/word/2010/wordprocessingCanvas" xmlns:mc="http://schemas.openxmlformats.org/markup-compatibility/2006" xmlns:o="urn:schemas-microsoft-com:office:office" xmlns:r="http://schemas.openxmlformats.org/officeDocument/2006/relationships" xmlns:m="http://schemas.openxmlformats.org/officeDocument/2006/math" xmlns:v="urn:schemas-microsoft-com:vml" xmlns:wp14="http://schemas.microsoft.com/office/word/2010/wordprocessingDrawing" xmlns:wp="http://schemas.openxmlformats.org/drawingml/2006/wordprocessingDrawing" xmlns:w10="urn:schemas-microsoft-com:office:word" xmlns:w="http://schemas.openxmlformats.org/wordprocessingml/2006/main" xmlns:w14="http://schemas.microsoft.com/office/word/2010/wordml" xmlns:w15="http://schemas.microsoft.com/office/word/2012/wordml" xmlns:wpg="http://schemas.microsoft.com/office/word/2010/wordprocessingGroup" xmlns:wpi="http://schemas.microsoft.com/office/word/2010/wordprocessingInk" xmlns:wne="http://schemas.microsoft.com/office/word/2006/wordml" xmlns:wps="http://schemas.microsoft.com/office/word/2010/wordprocessingShape" mc:Ignorable="w14 w15 wp14">
+<w:document xmlns:wpc="http://schemas.microsoft.com/office/word/2010/wordprocessingCanvas" xmlns:cx="http://schemas.microsoft.com/office/drawing/2014/chartex" xmlns:cx1="http://schemas.microsoft.com/office/drawing/2015/9/8/chartex" xmlns:cx2="http://schemas.microsoft.com/office/drawing/2015/10/21/chartex" xmlns:cx3="http://schemas.microsoft.com/office/drawing/2016/5/9/chartex" xmlns:cx4="http://schemas.microsoft.com/office/drawing/2016/5/10/chartex" xmlns:cx5="http://schemas.microsoft.com/office/drawing/2016/5/11/chartex" xmlns:cx6="http://schemas.microsoft.com/office/drawing/2016/5/12/chartex" xmlns:cx7="http://schemas.microsoft.com/office/drawing/2016/5/13/chartex" xmlns:cx8="http://schemas.microsoft.com/office/drawing/2016/5/14/chartex" xmlns:mc="http://schemas.openxmlformats.org/markup-compatibility/2006" xmlns:aink="http://schemas.microsoft.com/office/drawing/2016/ink" xmlns:am3d="http://schemas.microsoft.com/office/drawing/2017/model3d" xmlns:o="urn:schemas-microsoft-com:office:office" xmlns:oel="http://schemas.microsoft.com/office/2019/extlst" xmlns:r="http://schemas.openxmlformats.org/officeDocument/2006/relationships" xmlns:m="http://schemas.openxmlformats.org/officeDocument/2006/math" xmlns:v="urn:schemas-microsoft-com:vml" xmlns:wp14="http://schemas.microsoft.com/office/word/2010/wordprocessingDrawing" xmlns:wp="http://schemas.openxmlformats.org/drawingml/2006/wordprocessingDrawing" xmlns:w10="urn:schemas-microsoft-com:office:word" xmlns:w="http://schemas.openxmlformats.org/wordprocessingml/2006/main" xmlns:w14="http://schemas.microsoft.com/office/word/2010/wordml" xmlns:w15="http://schemas.microsoft.com/office/word/2012/wordml" xmlns:w16cex="http://schemas.microsoft.com/office/word/2018/wordml/cex" xmlns:w16cid="http://schemas.microsoft.com/office/word/2016/wordml/cid" xmlns:w16="http://schemas.microsoft.com/office/word/2018/wordml" xmlns:w16sdtdh="http://schemas.microsoft.com/office/word/2020/wordml/sdtdatahash" xmlns:w16se="http://schemas.microsoft.com/office/word/2015/wordml/symex" xmlns:wpg="http://schemas.microsoft.com/office/word/2010/wordprocessingGroup" xmlns:wpi="http://schemas.microsoft.com/office/word/2010/wordprocessingInk" xmlns:wne="http://schemas.microsoft.com/office/word/2006/wordml" xmlns:wps="http://schemas.microsoft.com/office/word/2010/wordprocessingShape" mc:Ignorable="w14 w15 w16se w16cid w16 w16cex w16sdtdh wp14">
   <w:body>
     <w:p>
-      <w:bookmarkStart w:id="0" w:name="_GoBack"/>
-      <w:bookmarkEnd w:id="0"/>
+      <w:pPr>
+        <w:rPr>
+          <w:lang w:val="en-PK" w:eastAsia="en-PK"/>
+        </w:rPr>
+      </w:pPr>
+      <w:r>
+        <w:rPr>
+          <w:lang w:val="en-PK" w:eastAsia="en-PK"/>
+        </w:rPr>
+        <w:t>Abstract</w:t>
+      </w:r>
     </w:p>
+    <w:p>
+      <w:pPr>
+        <w:rPr>
+          <w:lang w:val="en-PK" w:eastAsia="en-PK"/>
+        </w:rPr>
+      </w:pPr>
+      <w:r>
+        <w:rPr>
+          <w:lang w:val="en-PK" w:eastAsia="en-PK"/>
+        </w:rPr>
+        <w:t>Introduction</w:t>
+      </w:r>
+    </w:p>
+    <w:p>
+      <w:pPr>
+        <w:rPr>
+          <w:lang w:val="en-PK" w:eastAsia="en-PK"/>
+        </w:rPr>
+      </w:pPr>
+      <w:r>
+        <w:rPr>
+          <w:lang w:val="en-PK" w:eastAsia="en-PK"/>
+        </w:rPr>
+        <w:t xml:space="preserve">SDLC </w:t>
+      </w:r>
+      <w:proofErr w:type="gramStart"/>
+      <w:r>
+        <w:rPr>
+          <w:lang w:val="en-PK" w:eastAsia="en-PK"/>
+        </w:rPr>
+        <w:t>at a glance</w:t>
+      </w:r>
+      <w:proofErr w:type="gramEnd"/>
+    </w:p>
+    <w:p>
+      <w:pPr>
+        <w:rPr>
+          <w:lang w:val="en-PK" w:eastAsia="en-PK"/>
+        </w:rPr>
+      </w:pPr>
+      <w:r>
+        <w:rPr>
+          <w:lang w:val="en-PK" w:eastAsia="en-PK"/>
+        </w:rPr>
+        <w:t xml:space="preserve">Traditional and simple </w:t>
+      </w:r>
+      <w:proofErr w:type="spellStart"/>
+      <w:r>
+        <w:rPr>
+          <w:lang w:val="en-PK" w:eastAsia="en-PK"/>
+        </w:rPr>
+        <w:t>explaination</w:t>
+      </w:r>
+      <w:proofErr w:type="spellEnd"/>
+      <w:r>
+        <w:rPr>
+          <w:lang w:val="en-PK" w:eastAsia="en-PK"/>
+        </w:rPr>
+        <w:t xml:space="preserve"> of different stages of SDLC, will span on multiple headings</w:t>
+      </w:r>
+    </w:p>
+    <w:p>
+      <w:pPr>
+        <w:rPr>
+          <w:lang w:val="en-PK" w:eastAsia="en-PK"/>
+        </w:rPr>
+      </w:pPr>
+      <w:proofErr w:type="spellStart"/>
+      <w:r>
+        <w:rPr>
+          <w:lang w:val="en-PK" w:eastAsia="en-PK"/>
+        </w:rPr>
+        <w:t>Architechure</w:t>
+      </w:r>
+      <w:proofErr w:type="spellEnd"/>
+      <w:r>
+        <w:rPr>
+          <w:lang w:val="en-PK" w:eastAsia="en-PK"/>
+        </w:rPr>
+        <w:t xml:space="preserve"> and its importance</w:t>
+      </w:r>
+    </w:p>
+    <w:p>
+      <w:pPr>
+        <w:rPr>
+          <w:lang w:val="en-PK" w:eastAsia="en-PK"/>
+        </w:rPr>
+      </w:pPr>
+      <w:r>
+        <w:rPr>
+          <w:lang w:val="en-PK" w:eastAsia="en-PK"/>
+        </w:rPr>
+        <w:t xml:space="preserve">Reorientation of SDLC </w:t>
+      </w:r>
+      <w:proofErr w:type="spellStart"/>
+      <w:r>
+        <w:rPr>
+          <w:lang w:val="en-PK" w:eastAsia="en-PK"/>
+        </w:rPr>
+        <w:t>wrt</w:t>
+      </w:r>
+      <w:proofErr w:type="spellEnd"/>
+      <w:r>
+        <w:rPr>
+          <w:lang w:val="en-PK" w:eastAsia="en-PK"/>
+        </w:rPr>
+        <w:t xml:space="preserve"> </w:t>
+      </w:r>
+      <w:proofErr w:type="spellStart"/>
+      <w:r>
+        <w:rPr>
+          <w:lang w:val="en-PK" w:eastAsia="en-PK"/>
+        </w:rPr>
+        <w:t>Architechture</w:t>
+      </w:r>
+      <w:proofErr w:type="spellEnd"/>
+      <w:r>
+        <w:rPr>
+          <w:lang w:val="en-PK" w:eastAsia="en-PK"/>
+        </w:rPr>
+        <w:t>.</w:t>
+      </w:r>
+    </w:p>
+    <w:p>
+      <w:pPr>
+        <w:rPr>
+          <w:lang w:val="en-PK" w:eastAsia="en-PK"/>
+        </w:rPr>
+      </w:pPr>
+      <w:r>
+        <w:rPr>
+          <w:lang w:val="en-PK" w:eastAsia="en-PK"/>
+        </w:rPr>
+        <w:t>Conclusions</w:t>
+      </w:r>
+    </w:p>
+    <w:p>
+      <w:pPr>
+        <w:rPr>
+          <w:lang w:val="en-PK" w:eastAsia="en-PK"/>
+        </w:rPr>
+      </w:pPr>
+      <w:r>
+        <w:rPr>
+          <w:lang w:val="en-PK" w:eastAsia="en-PK"/>
+        </w:rPr>
+        <w:t>Bibliography</w:t>
+      </w:r>
+    </w:p>
+    <w:p/>
     <w:sectPr>
       <w:pgSz w:w="12240" w:h="15840"/>
       <w:pgMar w:top="1440" w:right="1440" w:bottom="1440" w:left="1440" w:header="720" w:footer="720" w:gutter="0"/>
@@ -16,8 +175,165 @@
 </w:document>
 </file>
 
+<file path=word/numbering.xml><?xml version="1.0" encoding="utf-8"?>
+<w:numbering xmlns:wpc="http://schemas.microsoft.com/office/word/2010/wordprocessingCanvas" xmlns:cx="http://schemas.microsoft.com/office/drawing/2014/chartex" xmlns:cx1="http://schemas.microsoft.com/office/drawing/2015/9/8/chartex" xmlns:cx2="http://schemas.microsoft.com/office/drawing/2015/10/21/chartex" xmlns:cx3="http://schemas.microsoft.com/office/drawing/2016/5/9/chartex" xmlns:cx4="http://schemas.microsoft.com/office/drawing/2016/5/10/chartex" xmlns:cx5="http://schemas.microsoft.com/office/drawing/2016/5/11/chartex" xmlns:cx6="http://schemas.microsoft.com/office/drawing/2016/5/12/chartex" xmlns:cx7="http://schemas.microsoft.com/office/drawing/2016/5/13/chartex" xmlns:cx8="http://schemas.microsoft.com/office/drawing/2016/5/14/chartex" xmlns:mc="http://schemas.openxmlformats.org/markup-compatibility/2006" xmlns:aink="http://schemas.microsoft.com/office/drawing/2016/ink" xmlns:am3d="http://schemas.microsoft.com/office/drawing/2017/model3d" xmlns:o="urn:schemas-microsoft-com:office:office" xmlns:oel="http://schemas.microsoft.com/office/2019/extlst" xmlns:r="http://schemas.openxmlformats.org/officeDocument/2006/relationships" xmlns:m="http://schemas.openxmlformats.org/officeDocument/2006/math" xmlns:v="urn:schemas-microsoft-com:vml" xmlns:wp14="http://schemas.microsoft.com/office/word/2010/wordprocessingDrawing" xmlns:wp="http://schemas.openxmlformats.org/drawingml/2006/wordprocessingDrawing" xmlns:w10="urn:schemas-microsoft-com:office:word" xmlns:w="http://schemas.openxmlformats.org/wordprocessingml/2006/main" xmlns:w14="http://schemas.microsoft.com/office/word/2010/wordml" xmlns:w15="http://schemas.microsoft.com/office/word/2012/wordml" xmlns:w16cex="http://schemas.microsoft.com/office/word/2018/wordml/cex" xmlns:w16cid="http://schemas.microsoft.com/office/word/2016/wordml/cid" xmlns:w16="http://schemas.microsoft.com/office/word/2018/wordml" xmlns:w16sdtdh="http://schemas.microsoft.com/office/word/2020/wordml/sdtdatahash" xmlns:w16se="http://schemas.microsoft.com/office/word/2015/wordml/symex" xmlns:wpg="http://schemas.microsoft.com/office/word/2010/wordprocessingGroup" xmlns:wpi="http://schemas.microsoft.com/office/word/2010/wordprocessingInk" xmlns:wne="http://schemas.microsoft.com/office/word/2006/wordml" xmlns:wps="http://schemas.microsoft.com/office/word/2010/wordprocessingShape" mc:Ignorable="w14 w15 w16se w16cid w16 w16cex w16sdtdh wp14">
+  <w:abstractNum w:abstractNumId="0" w15:restartNumberingAfterBreak="0">
+    <w:nsid w:val="7CB87002"/>
+    <w:multiLevelType w:val="multilevel"/>
+    <w:tmpl w:val="BB8C598E"/>
+    <w:lvl w:ilvl="0">
+      <w:start w:val="1"/>
+      <w:numFmt w:val="bullet"/>
+      <w:lvlText w:val=""/>
+      <w:lvlJc w:val="left"/>
+      <w:pPr>
+        <w:tabs>
+          <w:tab w:val="num" w:pos="720"/>
+        </w:tabs>
+        <w:ind w:left="720" w:hanging="360"/>
+      </w:pPr>
+      <w:rPr>
+        <w:rFonts w:ascii="Symbol" w:hAnsi="Symbol" w:hint="default"/>
+        <w:sz w:val="20"/>
+      </w:rPr>
+    </w:lvl>
+    <w:lvl w:ilvl="1">
+      <w:start w:val="1"/>
+      <w:numFmt w:val="bullet"/>
+      <w:lvlText w:val="o"/>
+      <w:lvlJc w:val="left"/>
+      <w:pPr>
+        <w:tabs>
+          <w:tab w:val="num" w:pos="1440"/>
+        </w:tabs>
+        <w:ind w:left="1440" w:hanging="360"/>
+      </w:pPr>
+      <w:rPr>
+        <w:rFonts w:ascii="Courier New" w:hAnsi="Courier New" w:hint="default"/>
+        <w:sz w:val="20"/>
+      </w:rPr>
+    </w:lvl>
+    <w:lvl w:ilvl="2" w:tentative="1">
+      <w:start w:val="1"/>
+      <w:numFmt w:val="bullet"/>
+      <w:lvlText w:val=""/>
+      <w:lvlJc w:val="left"/>
+      <w:pPr>
+        <w:tabs>
+          <w:tab w:val="num" w:pos="2160"/>
+        </w:tabs>
+        <w:ind w:left="2160" w:hanging="360"/>
+      </w:pPr>
+      <w:rPr>
+        <w:rFonts w:ascii="Wingdings" w:hAnsi="Wingdings" w:hint="default"/>
+        <w:sz w:val="20"/>
+      </w:rPr>
+    </w:lvl>
+    <w:lvl w:ilvl="3" w:tentative="1">
+      <w:start w:val="1"/>
+      <w:numFmt w:val="bullet"/>
+      <w:lvlText w:val=""/>
+      <w:lvlJc w:val="left"/>
+      <w:pPr>
+        <w:tabs>
+          <w:tab w:val="num" w:pos="2880"/>
+        </w:tabs>
+        <w:ind w:left="2880" w:hanging="360"/>
+      </w:pPr>
+      <w:rPr>
+        <w:rFonts w:ascii="Wingdings" w:hAnsi="Wingdings" w:hint="default"/>
+        <w:sz w:val="20"/>
+      </w:rPr>
+    </w:lvl>
+    <w:lvl w:ilvl="4" w:tentative="1">
+      <w:start w:val="1"/>
+      <w:numFmt w:val="bullet"/>
+      <w:lvlText w:val=""/>
+      <w:lvlJc w:val="left"/>
+      <w:pPr>
+        <w:tabs>
+          <w:tab w:val="num" w:pos="3600"/>
+        </w:tabs>
+        <w:ind w:left="3600" w:hanging="360"/>
+      </w:pPr>
+      <w:rPr>
+        <w:rFonts w:ascii="Wingdings" w:hAnsi="Wingdings" w:hint="default"/>
+        <w:sz w:val="20"/>
+      </w:rPr>
+    </w:lvl>
+    <w:lvl w:ilvl="5" w:tentative="1">
+      <w:start w:val="1"/>
+      <w:numFmt w:val="bullet"/>
+      <w:lvlText w:val=""/>
+      <w:lvlJc w:val="left"/>
+      <w:pPr>
+        <w:tabs>
+          <w:tab w:val="num" w:pos="4320"/>
+        </w:tabs>
+        <w:ind w:left="4320" w:hanging="360"/>
+      </w:pPr>
+      <w:rPr>
+        <w:rFonts w:ascii="Wingdings" w:hAnsi="Wingdings" w:hint="default"/>
+        <w:sz w:val="20"/>
+      </w:rPr>
+    </w:lvl>
+    <w:lvl w:ilvl="6" w:tentative="1">
+      <w:start w:val="1"/>
+      <w:numFmt w:val="bullet"/>
+      <w:lvlText w:val=""/>
+      <w:lvlJc w:val="left"/>
+      <w:pPr>
+        <w:tabs>
+          <w:tab w:val="num" w:pos="5040"/>
+        </w:tabs>
+        <w:ind w:left="5040" w:hanging="360"/>
+      </w:pPr>
+      <w:rPr>
+        <w:rFonts w:ascii="Wingdings" w:hAnsi="Wingdings" w:hint="default"/>
+        <w:sz w:val="20"/>
+      </w:rPr>
+    </w:lvl>
+    <w:lvl w:ilvl="7" w:tentative="1">
+      <w:start w:val="1"/>
+      <w:numFmt w:val="bullet"/>
+      <w:lvlText w:val=""/>
+      <w:lvlJc w:val="left"/>
+      <w:pPr>
+        <w:tabs>
+          <w:tab w:val="num" w:pos="5760"/>
+        </w:tabs>
+        <w:ind w:left="5760" w:hanging="360"/>
+      </w:pPr>
+      <w:rPr>
+        <w:rFonts w:ascii="Wingdings" w:hAnsi="Wingdings" w:hint="default"/>
+        <w:sz w:val="20"/>
+      </w:rPr>
+    </w:lvl>
+    <w:lvl w:ilvl="8" w:tentative="1">
+      <w:start w:val="1"/>
+      <w:numFmt w:val="bullet"/>
+      <w:lvlText w:val=""/>
+      <w:lvlJc w:val="left"/>
+      <w:pPr>
+        <w:tabs>
+          <w:tab w:val="num" w:pos="6480"/>
+        </w:tabs>
+        <w:ind w:left="6480" w:hanging="360"/>
+      </w:pPr>
+      <w:rPr>
+        <w:rFonts w:ascii="Wingdings" w:hAnsi="Wingdings" w:hint="default"/>
+        <w:sz w:val="20"/>
+      </w:rPr>
+    </w:lvl>
+  </w:abstractNum>
+  <w:num w:numId="1" w16cid:durableId="286812558">
+    <w:abstractNumId w:val="0"/>
+  </w:num>
+</w:numbering>
+</file>
+
 <file path=word/styles.xml><?xml version="1.0" encoding="utf-8"?>
-<w:styles xmlns:mc="http://schemas.openxmlformats.org/markup-compatibility/2006" xmlns:r="http://schemas.openxmlformats.org/officeDocument/2006/relationships" xmlns:w="http://schemas.openxmlformats.org/wordprocessingml/2006/main" xmlns:w14="http://schemas.microsoft.com/office/word/2010/wordml" xmlns:w15="http://schemas.microsoft.com/office/word/2012/wordml" mc:Ignorable="w14 w15">
+<w:styles xmlns:mc="http://schemas.openxmlformats.org/markup-compatibility/2006" xmlns:r="http://schemas.openxmlformats.org/officeDocument/2006/relationships" xmlns:w="http://schemas.openxmlformats.org/wordprocessingml/2006/main" xmlns:w14="http://schemas.microsoft.com/office/word/2010/wordml" xmlns:w15="http://schemas.microsoft.com/office/word/2012/wordml" xmlns:w16cex="http://schemas.microsoft.com/office/word/2018/wordml/cex" xmlns:w16cid="http://schemas.microsoft.com/office/word/2016/wordml/cid" xmlns:w16="http://schemas.microsoft.com/office/word/2018/wordml" xmlns:w16sdtdh="http://schemas.microsoft.com/office/word/2020/wordml/sdtdatahash" xmlns:w16se="http://schemas.microsoft.com/office/word/2015/wordml/symex" mc:Ignorable="w14 w15 w16se w16cid w16 w16cex w16sdtdh">
   <w:docDefaults>
     <w:rPrDefault>
       <w:rPr>
@@ -33,7 +349,7 @@
       </w:pPr>
     </w:pPrDefault>
   </w:docDefaults>
-  <w:latentStyles w:defLockedState="0" w:defUIPriority="99" w:defSemiHidden="0" w:defUnhideWhenUsed="0" w:defQFormat="0" w:count="371">
+  <w:latentStyles w:defLockedState="0" w:defUIPriority="99" w:defSemiHidden="0" w:defUnhideWhenUsed="0" w:defQFormat="0" w:count="376">
     <w:lsdException w:name="Normal" w:uiPriority="0" w:qFormat="1"/>
     <w:lsdException w:name="heading 1" w:uiPriority="9" w:qFormat="1"/>
     <w:lsdException w:name="heading 2" w:semiHidden="1" w:uiPriority="9" w:unhideWhenUsed="1" w:qFormat="1"/>
@@ -139,7 +455,6 @@
     <w:lsdException w:name="HTML Sample" w:semiHidden="1" w:unhideWhenUsed="1"/>
     <w:lsdException w:name="HTML Typewriter" w:semiHidden="1" w:unhideWhenUsed="1"/>
     <w:lsdException w:name="HTML Variable" w:semiHidden="1" w:unhideWhenUsed="1"/>
-    <w:lsdException w:name="Normal Table" w:semiHidden="1" w:unhideWhenUsed="1"/>
     <w:lsdException w:name="annotation subject" w:semiHidden="1" w:unhideWhenUsed="1"/>
     <w:lsdException w:name="No List" w:semiHidden="1" w:unhideWhenUsed="1"/>
     <w:lsdException w:name="Outline List 1" w:semiHidden="1" w:unhideWhenUsed="1"/>
@@ -182,11 +497,8 @@
     <w:lsdException w:name="Table Contemporary" w:semiHidden="1" w:unhideWhenUsed="1"/>
     <w:lsdException w:name="Table Elegant" w:semiHidden="1" w:unhideWhenUsed="1"/>
     <w:lsdException w:name="Table Professional" w:semiHidden="1" w:unhideWhenUsed="1"/>
-    <w:lsdException w:name="Table Subtle 1" w:semiHidden="1" w:unhideWhenUsed="1"/>
     <w:lsdException w:name="Table Subtle 2" w:semiHidden="1" w:unhideWhenUsed="1"/>
     <w:lsdException w:name="Table Web 1" w:semiHidden="1" w:unhideWhenUsed="1"/>
-    <w:lsdException w:name="Table Web 2" w:semiHidden="1" w:unhideWhenUsed="1"/>
-    <w:lsdException w:name="Table Web 3" w:semiHidden="1" w:unhideWhenUsed="1"/>
     <w:lsdException w:name="Balloon Text" w:semiHidden="1" w:unhideWhenUsed="1"/>
     <w:lsdException w:name="Table Grid" w:uiPriority="39"/>
     <w:lsdException w:name="Table Theme" w:semiHidden="1" w:unhideWhenUsed="1"/>
@@ -405,6 +717,11 @@
     <w:lsdException w:name="List Table 5 Dark Accent 6" w:uiPriority="50"/>
     <w:lsdException w:name="List Table 6 Colorful Accent 6" w:uiPriority="51"/>
     <w:lsdException w:name="List Table 7 Colorful Accent 6" w:uiPriority="52"/>
+    <w:lsdException w:name="Mention" w:semiHidden="1" w:unhideWhenUsed="1"/>
+    <w:lsdException w:name="Smart Hyperlink" w:semiHidden="1" w:unhideWhenUsed="1"/>
+    <w:lsdException w:name="Hashtag" w:semiHidden="1" w:unhideWhenUsed="1"/>
+    <w:lsdException w:name="Unresolved Mention" w:semiHidden="1" w:unhideWhenUsed="1"/>
+    <w:lsdException w:name="Smart Link" w:semiHidden="1" w:unhideWhenUsed="1"/>
   </w:latentStyles>
   <w:style w:type="paragraph" w:default="1" w:styleId="Normal">
     <w:name w:val="Normal"/>

</xml_diff>

<commit_message>
Architecture and its importance
</commit_message>
<xml_diff>
--- a/Research.docx
+++ b/Research.docx
@@ -180,13 +180,615 @@
       <w:pPr>
         <w:rPr>
           <w:rFonts w:cstheme="minorHAnsi"/>
+        </w:rPr>
+      </w:pPr>
+      <w:r>
+        <w:rPr>
+          <w:rFonts w:cstheme="minorHAnsi"/>
+        </w:rPr>
+        <w:t>Software architecture is the foundation of a software system. Like other types of engineering, the foundation has a profound effect on the quality of what is built on top of it. As such, it holds a great deal of importance in terms of the successful development, and eventual maintenance, of the system.</w:t>
+      </w:r>
+    </w:p>
+    <w:p>
+      <w:pPr>
+        <w:rPr>
+          <w:rFonts w:cstheme="minorHAnsi"/>
+          <w:color w:val="444444"/>
+          <w:shd w:val="clear" w:color="auto" w:fill="FFFFFF"/>
+        </w:rPr>
+      </w:pPr>
+      <w:r>
+        <w:rPr>
+          <w:rFonts w:cstheme="minorHAnsi"/>
+        </w:rPr>
+        <w:t>The software architecture of a system </w:t>
+      </w:r>
+      <w:r>
+        <w:rPr>
+          <w:rFonts w:cstheme="minorHAnsi"/>
+          <w:b/>
+          <w:bCs/>
+        </w:rPr>
+        <w:t>depicts the system's organization or structure, and provides an explanation of how it behaves</w:t>
+      </w:r>
+      <w:r>
+        <w:rPr>
+          <w:rFonts w:cstheme="minorHAnsi"/>
+        </w:rPr>
+        <w:t>. A system represents the collection of components that accomplish a specific function or set of functions.</w:t>
+      </w:r>
+      <w:r>
+        <w:rPr>
+          <w:rFonts w:cstheme="minorHAnsi"/>
+          <w:color w:val="444444"/>
+          <w:shd w:val="clear" w:color="auto" w:fill="FFFFFF"/>
+        </w:rPr>
+        <w:t xml:space="preserve">  A software architect makes important decisions regarding the software that goes on to define its overall integrity. A good software architecture helps define attributes such as performance, quality, scalability, maintainability, manageability, and usability.</w:t>
+      </w:r>
+    </w:p>
+    <w:p>
+      <w:pPr>
+        <w:rPr>
+          <w:rFonts w:cstheme="minorHAnsi"/>
+          <w:color w:val="444444"/>
+          <w:shd w:val="clear" w:color="auto" w:fill="FFFFFF"/>
+        </w:rPr>
+      </w:pPr>
+    </w:p>
+    <w:p>
+      <w:pPr>
+        <w:shd w:val="clear" w:color="auto" w:fill="FFFFFF"/>
+        <w:spacing w:after="300" w:line="240" w:lineRule="auto"/>
+        <w:outlineLvl w:val="1"/>
+        <w:rPr>
+          <w:rFonts w:eastAsia="Times New Roman" w:cstheme="minorHAnsi"/>
+          <w:b/>
+          <w:color w:val="201F1F"/>
+          <w:spacing w:val="-14"/>
+          <w:sz w:val="28"/>
+          <w:szCs w:val="28"/>
+        </w:rPr>
+      </w:pPr>
+      <w:r>
+        <w:rPr>
+          <w:rFonts w:eastAsia="Times New Roman" w:cstheme="minorHAnsi"/>
+          <w:b/>
+          <w:color w:val="201F1F"/>
+          <w:spacing w:val="-14"/>
+          <w:sz w:val="28"/>
+          <w:szCs w:val="28"/>
+        </w:rPr>
+        <w:t>Why Does Software Architecture Matter?</w:t>
+      </w:r>
+    </w:p>
+    <w:p>
+      <w:pPr>
+        <w:shd w:val="clear" w:color="auto" w:fill="FFFFFF"/>
+        <w:spacing w:after="0" w:line="420" w:lineRule="atLeast"/>
+        <w:rPr>
+          <w:rFonts w:eastAsia="Times New Roman" w:cstheme="minorHAnsi"/>
+          <w:color w:val="444444"/>
+        </w:rPr>
+      </w:pPr>
+      <w:r>
+        <w:rPr>
+          <w:rFonts w:eastAsia="Times New Roman" w:cstheme="minorHAnsi"/>
+          <w:color w:val="444444"/>
+        </w:rPr>
+        <w:t>An organized software architecture helps to ensure the longevity of the software’s internal quality.</w:t>
+      </w:r>
+    </w:p>
+    <w:p>
+      <w:pPr>
+        <w:shd w:val="clear" w:color="auto" w:fill="FFFFFF"/>
+        <w:spacing w:after="0" w:line="420" w:lineRule="atLeast"/>
+        <w:rPr>
+          <w:rFonts w:eastAsia="Times New Roman" w:cstheme="minorHAnsi"/>
+          <w:color w:val="444444"/>
+        </w:rPr>
+      </w:pPr>
+      <w:r>
+        <w:rPr>
+          <w:rFonts w:eastAsia="Times New Roman" w:cstheme="minorHAnsi"/>
+          <w:color w:val="444444"/>
+        </w:rPr>
+        <w:t>Consider two similar products. Both are launched within a month-long gap and aims to add new features when they complete three months.</w:t>
+      </w:r>
+    </w:p>
+    <w:p>
+      <w:pPr>
+        <w:shd w:val="clear" w:color="auto" w:fill="FFFFFF"/>
+        <w:spacing w:after="0" w:line="420" w:lineRule="atLeast"/>
+        <w:rPr>
+          <w:rFonts w:eastAsia="Times New Roman" w:cstheme="minorHAnsi"/>
+          <w:color w:val="444444"/>
+        </w:rPr>
+      </w:pPr>
+      <w:r>
+        <w:rPr>
+          <w:rFonts w:eastAsia="Times New Roman" w:cstheme="minorHAnsi"/>
+          <w:color w:val="444444"/>
+        </w:rPr>
+        <w:lastRenderedPageBreak/>
+        <w:t>There are two scenarios:</w:t>
+      </w:r>
+    </w:p>
+    <w:p>
+      <w:pPr>
+        <w:numPr>
+          <w:ilvl w:val="0"/>
+          <w:numId w:val="2"/>
+        </w:numPr>
+        <w:shd w:val="clear" w:color="auto" w:fill="FFFFFF"/>
+        <w:spacing w:after="0" w:line="420" w:lineRule="atLeast"/>
+        <w:ind w:left="600"/>
+        <w:rPr>
+          <w:rFonts w:eastAsia="Times New Roman" w:cstheme="minorHAnsi"/>
+          <w:color w:val="444444"/>
+        </w:rPr>
+      </w:pPr>
+      <w:r>
+        <w:rPr>
+          <w:rFonts w:eastAsia="Times New Roman" w:cstheme="minorHAnsi"/>
+          <w:color w:val="444444"/>
+        </w:rPr>
+        <w:t>Product A launched in September 2022. This project supports a messy source code because the </w:t>
+      </w:r>
+      <w:hyperlink r:id="rId5" w:history="1">
+        <w:r>
+          <w:rPr>
+            <w:rFonts w:eastAsia="Times New Roman" w:cstheme="minorHAnsi"/>
+            <w:color w:val="666666"/>
+          </w:rPr>
+          <w:t>development team</w:t>
+        </w:r>
+      </w:hyperlink>
+      <w:r>
+        <w:rPr>
+          <w:rFonts w:eastAsia="Times New Roman" w:cstheme="minorHAnsi"/>
+          <w:color w:val="444444"/>
+        </w:rPr>
+        <w:t> wanted to launch and monopolize the market as early as possible.</w:t>
+      </w:r>
+    </w:p>
+    <w:p>
+      <w:pPr>
+        <w:numPr>
+          <w:ilvl w:val="0"/>
+          <w:numId w:val="2"/>
+        </w:numPr>
+        <w:shd w:val="clear" w:color="auto" w:fill="FFFFFF"/>
+        <w:spacing w:before="150" w:after="0" w:line="420" w:lineRule="atLeast"/>
+        <w:ind w:left="600"/>
+        <w:rPr>
+          <w:rFonts w:eastAsia="Times New Roman" w:cstheme="minorHAnsi"/>
+          <w:color w:val="444444"/>
+        </w:rPr>
+      </w:pPr>
+      <w:r>
+        <w:rPr>
+          <w:rFonts w:eastAsia="Times New Roman" w:cstheme="minorHAnsi"/>
+          <w:color w:val="444444"/>
+        </w:rPr>
+        <w:t>Product B launched in November 2022. This project has a software architecture that is well-structured and organized. The development team works on the design and architectural decisions early in the process and prioritizes quality over faster launch.</w:t>
+      </w:r>
+    </w:p>
+    <w:p>
+      <w:pPr>
+        <w:shd w:val="clear" w:color="auto" w:fill="FFFFFF"/>
+        <w:spacing w:after="0" w:line="420" w:lineRule="atLeast"/>
+        <w:rPr>
+          <w:rFonts w:eastAsia="Times New Roman" w:cstheme="minorHAnsi"/>
+          <w:color w:val="444444"/>
+        </w:rPr>
+      </w:pPr>
+      <w:r>
+        <w:rPr>
+          <w:rFonts w:eastAsia="Times New Roman" w:cstheme="minorHAnsi"/>
+          <w:b/>
+          <w:bCs/>
+          <w:color w:val="444444"/>
+        </w:rPr>
+        <w:t>Which Product will be more successful: A or B?</w:t>
+      </w:r>
+    </w:p>
+    <w:p>
+      <w:pPr>
+        <w:shd w:val="clear" w:color="auto" w:fill="FFFFFF"/>
+        <w:spacing w:after="0" w:line="420" w:lineRule="atLeast"/>
+        <w:rPr>
+          <w:rFonts w:eastAsia="Times New Roman" w:cstheme="minorHAnsi"/>
+          <w:color w:val="444444"/>
+        </w:rPr>
+      </w:pPr>
+      <w:r>
+        <w:rPr>
+          <w:rFonts w:eastAsia="Times New Roman" w:cstheme="minorHAnsi"/>
+          <w:color w:val="444444"/>
+        </w:rPr>
+        <w:t>Product A might monopolize the market initially and convert better. However, product adoption will eventually subside because the messy code will lead to </w:t>
+      </w:r>
+      <w:hyperlink r:id="rId6" w:history="1">
+        <w:r>
+          <w:rPr>
+            <w:rFonts w:eastAsia="Times New Roman" w:cstheme="minorHAnsi"/>
+            <w:color w:val="444444"/>
+          </w:rPr>
+          <w:t>technical debt</w:t>
+        </w:r>
+      </w:hyperlink>
+      <w:r>
+        <w:rPr>
+          <w:rFonts w:eastAsia="Times New Roman" w:cstheme="minorHAnsi"/>
+          <w:color w:val="444444"/>
+        </w:rPr>
+        <w:t> pileups. These pileups will, in turn, make it challenging to introduce new updates and bug fixes on the fly.</w:t>
+      </w:r>
+    </w:p>
+    <w:p>
+      <w:pPr>
+        <w:shd w:val="clear" w:color="auto" w:fill="FFFFFF"/>
+        <w:spacing w:after="0" w:line="420" w:lineRule="atLeast"/>
+        <w:rPr>
+          <w:rStyle w:val="Strong"/>
+          <w:rFonts w:cstheme="minorHAnsi"/>
+          <w:b w:val="0"/>
+          <w:bCs w:val="0"/>
+          <w:bdr w:val="none" w:sz="0" w:space="0" w:color="auto" w:frame="1"/>
+        </w:rPr>
+      </w:pPr>
+      <w:r>
+        <w:rPr>
+          <w:rFonts w:eastAsia="Times New Roman" w:cstheme="minorHAnsi"/>
+          <w:color w:val="444444"/>
+        </w:rPr>
+        <w:t>Product B might have a market entry gap, but it will be easier to maintain a faster shipping cadence. The customer needs will be looked after without breaking the shipping cadence, thus making for a larger win.</w:t>
+      </w:r>
+      <w:bookmarkStart w:id="0" w:name="_GoBack"/>
+      <w:bookmarkEnd w:id="0"/>
+    </w:p>
+    <w:p>
+      <w:pPr>
+        <w:pStyle w:val="Heading2"/>
+        <w:shd w:val="clear" w:color="auto" w:fill="FFFFFF"/>
+        <w:spacing w:before="0" w:after="0"/>
+        <w:jc w:val="center"/>
+        <w:textAlignment w:val="baseline"/>
+        <w:rPr>
+          <w:rFonts w:asciiTheme="minorHAnsi" w:hAnsiTheme="minorHAnsi" w:cstheme="minorHAnsi"/>
+          <w:color w:val="444444"/>
+          <w:sz w:val="28"/>
+          <w:szCs w:val="28"/>
+        </w:rPr>
+      </w:pPr>
+      <w:r>
+        <w:rPr>
+          <w:rStyle w:val="Strong"/>
+          <w:rFonts w:asciiTheme="minorHAnsi" w:hAnsiTheme="minorHAnsi" w:cstheme="minorHAnsi"/>
+          <w:b/>
+          <w:bCs/>
+          <w:sz w:val="28"/>
+          <w:szCs w:val="28"/>
+          <w:bdr w:val="none" w:sz="0" w:space="0" w:color="auto" w:frame="1"/>
+        </w:rPr>
+        <w:t>Why is software architecture important?</w:t>
+      </w:r>
+    </w:p>
+    <w:p>
+      <w:pPr>
+        <w:rPr>
+          <w:rFonts w:cstheme="minorHAnsi"/>
+          <w:shd w:val="clear" w:color="auto" w:fill="FFFFFF"/>
+        </w:rPr>
+      </w:pPr>
+      <w:r>
+        <w:rPr>
+          <w:rFonts w:cstheme="minorHAnsi"/>
+          <w:shd w:val="clear" w:color="auto" w:fill="FFFFFF"/>
+        </w:rPr>
+        <w:t>A proper foundation laid down by a software system's architecture yields a number of benefits. Let's take a deeper look at those benefits:</w:t>
+      </w:r>
+    </w:p>
+    <w:p>
+      <w:pPr>
+        <w:pStyle w:val="Heading3"/>
+        <w:shd w:val="clear" w:color="auto" w:fill="FFFFFF"/>
+        <w:spacing w:before="0"/>
+        <w:textAlignment w:val="baseline"/>
+        <w:rPr>
+          <w:rFonts w:asciiTheme="minorHAnsi" w:hAnsiTheme="minorHAnsi" w:cstheme="minorHAnsi"/>
+          <w:color w:val="000000" w:themeColor="text1"/>
+          <w:sz w:val="22"/>
+          <w:szCs w:val="22"/>
+        </w:rPr>
+      </w:pPr>
+      <w:r>
+        <w:rPr>
+          <w:rStyle w:val="Strong"/>
+          <w:rFonts w:asciiTheme="minorHAnsi" w:hAnsiTheme="minorHAnsi" w:cstheme="minorHAnsi"/>
+          <w:b w:val="0"/>
+          <w:bCs w:val="0"/>
+          <w:sz w:val="22"/>
+          <w:szCs w:val="22"/>
+          <w:bdr w:val="none" w:sz="0" w:space="0" w:color="auto" w:frame="1"/>
+        </w:rPr>
+        <w:t> </w:t>
+      </w:r>
+      <w:r>
+        <w:rPr>
+          <w:rStyle w:val="Strong"/>
+          <w:rFonts w:asciiTheme="minorHAnsi" w:hAnsiTheme="minorHAnsi" w:cstheme="minorHAnsi"/>
+          <w:bCs w:val="0"/>
+          <w:color w:val="000000" w:themeColor="text1"/>
+          <w:sz w:val="22"/>
+          <w:szCs w:val="22"/>
+          <w:u w:val="single"/>
+          <w:bdr w:val="none" w:sz="0" w:space="0" w:color="auto" w:frame="1"/>
+        </w:rPr>
+        <w:t>Defining a solution to meet requirements</w:t>
+      </w:r>
+    </w:p>
+    <w:p>
+      <w:pPr>
+        <w:rPr>
+          <w:rFonts w:cstheme="minorHAnsi"/>
+          <w:shd w:val="clear" w:color="auto" w:fill="FFFFFF"/>
+        </w:rPr>
+      </w:pPr>
+    </w:p>
+    <w:p>
+      <w:pPr>
+        <w:rPr>
+          <w:rFonts w:cstheme="minorHAnsi"/>
+          <w:shd w:val="clear" w:color="auto" w:fill="FFFFFF"/>
+        </w:rPr>
+      </w:pPr>
+      <w:r>
+        <w:rPr>
+          <w:rFonts w:cstheme="minorHAnsi"/>
+          <w:shd w:val="clear" w:color="auto" w:fill="FFFFFF"/>
+        </w:rPr>
+        <w:t>Software strives to meet all functional, non-functional, technical, and operational requirements. Working closely with stakeholders, such as domain experts, business analysts, product owners, and end users, allows requirements to be identified and understood. A software architecture defines a solution that will meet those requirements.</w:t>
+      </w:r>
+    </w:p>
+    <w:p>
+      <w:pPr>
+        <w:rPr>
+          <w:rFonts w:cstheme="minorHAnsi"/>
+          <w:shd w:val="clear" w:color="auto" w:fill="FFFFFF"/>
+        </w:rPr>
+      </w:pPr>
+    </w:p>
+    <w:p>
+      <w:pPr>
+        <w:pStyle w:val="Heading3"/>
+        <w:shd w:val="clear" w:color="auto" w:fill="FFFFFF"/>
+        <w:spacing w:before="0"/>
+        <w:textAlignment w:val="baseline"/>
+        <w:rPr>
+          <w:rFonts w:asciiTheme="minorHAnsi" w:hAnsiTheme="minorHAnsi" w:cstheme="minorHAnsi"/>
+          <w:color w:val="000000" w:themeColor="text1"/>
+          <w:sz w:val="22"/>
+          <w:szCs w:val="22"/>
+        </w:rPr>
+      </w:pPr>
+      <w:r>
+        <w:rPr>
+          <w:rStyle w:val="Strong"/>
+          <w:rFonts w:asciiTheme="minorHAnsi" w:hAnsiTheme="minorHAnsi" w:cstheme="minorHAnsi"/>
+          <w:bCs w:val="0"/>
+          <w:color w:val="000000" w:themeColor="text1"/>
+          <w:sz w:val="22"/>
+          <w:szCs w:val="22"/>
+          <w:bdr w:val="none" w:sz="0" w:space="0" w:color="auto" w:frame="1"/>
+        </w:rPr>
+        <w:t> </w:t>
+      </w:r>
+      <w:r>
+        <w:rPr>
+          <w:rStyle w:val="Strong"/>
+          <w:rFonts w:asciiTheme="minorHAnsi" w:hAnsiTheme="minorHAnsi" w:cstheme="minorHAnsi"/>
+          <w:bCs w:val="0"/>
+          <w:color w:val="000000" w:themeColor="text1"/>
+          <w:sz w:val="22"/>
+          <w:szCs w:val="22"/>
+          <w:u w:val="single"/>
+          <w:bdr w:val="none" w:sz="0" w:space="0" w:color="auto" w:frame="1"/>
+        </w:rPr>
+        <w:t>Easing communication among stakeholders</w:t>
+      </w:r>
+    </w:p>
+    <w:p>
+      <w:pPr>
+        <w:pStyle w:val="NormalWeb"/>
+        <w:shd w:val="clear" w:color="auto" w:fill="FFFFFF"/>
+        <w:textAlignment w:val="baseline"/>
+        <w:rPr>
+          <w:rFonts w:asciiTheme="minorHAnsi" w:hAnsiTheme="minorHAnsi" w:cstheme="minorHAnsi"/>
+          <w:sz w:val="22"/>
+          <w:szCs w:val="22"/>
+        </w:rPr>
+      </w:pPr>
+      <w:r>
+        <w:rPr>
+          <w:rFonts w:asciiTheme="minorHAnsi" w:hAnsiTheme="minorHAnsi" w:cstheme="minorHAnsi"/>
+          <w:sz w:val="22"/>
+          <w:szCs w:val="22"/>
+        </w:rPr>
+        <w:t>Software architecture and its documentation allow you to communicate the software architecture and explain it to others. It can form the basis for discussions related to aspects of the project, such as costs and duration. A software architecture is abstract enough that many s</w:t>
+      </w:r>
+      <w:r>
+        <w:rPr>
+          <w:rFonts w:asciiTheme="minorHAnsi" w:hAnsiTheme="minorHAnsi" w:cstheme="minorHAnsi"/>
+          <w:sz w:val="22"/>
+          <w:szCs w:val="22"/>
+        </w:rPr>
+        <w:t>takeholders, with little or no g</w:t>
+      </w:r>
+      <w:r>
+        <w:rPr>
+          <w:rFonts w:asciiTheme="minorHAnsi" w:hAnsiTheme="minorHAnsi" w:cstheme="minorHAnsi"/>
+          <w:sz w:val="22"/>
+          <w:szCs w:val="22"/>
+        </w:rPr>
+        <w:t>uidance, should be able to reason about the software system</w:t>
+      </w:r>
+    </w:p>
+    <w:p>
+      <w:pPr>
+        <w:pStyle w:val="Heading3"/>
+        <w:shd w:val="clear" w:color="auto" w:fill="FFFFFF"/>
+        <w:spacing w:before="0"/>
+        <w:textAlignment w:val="baseline"/>
+        <w:rPr>
+          <w:rFonts w:asciiTheme="minorHAnsi" w:hAnsiTheme="minorHAnsi" w:cstheme="minorHAnsi"/>
+          <w:sz w:val="22"/>
+          <w:szCs w:val="22"/>
+        </w:rPr>
+      </w:pPr>
+      <w:r>
+        <w:rPr>
+          <w:rStyle w:val="Strong"/>
+          <w:rFonts w:asciiTheme="minorHAnsi" w:hAnsiTheme="minorHAnsi" w:cstheme="minorHAnsi"/>
+          <w:b w:val="0"/>
+          <w:bCs w:val="0"/>
+          <w:sz w:val="22"/>
+          <w:szCs w:val="22"/>
+          <w:bdr w:val="none" w:sz="0" w:space="0" w:color="auto" w:frame="1"/>
+        </w:rPr>
+        <w:t> </w:t>
+      </w:r>
+      <w:r>
+        <w:rPr>
+          <w:rStyle w:val="Strong"/>
+          <w:rFonts w:asciiTheme="minorHAnsi" w:hAnsiTheme="minorHAnsi" w:cstheme="minorHAnsi"/>
+          <w:bCs w:val="0"/>
+          <w:color w:val="000000" w:themeColor="text1"/>
+          <w:sz w:val="22"/>
+          <w:szCs w:val="22"/>
+          <w:u w:val="single"/>
+          <w:bdr w:val="none" w:sz="0" w:space="0" w:color="auto" w:frame="1"/>
+        </w:rPr>
+        <w:t>Serves as training for team members</w:t>
+      </w:r>
+    </w:p>
+    <w:p>
+      <w:pPr>
+        <w:pStyle w:val="NormalWeb"/>
+        <w:shd w:val="clear" w:color="auto" w:fill="FFFFFF"/>
+        <w:textAlignment w:val="baseline"/>
+        <w:rPr>
+          <w:rFonts w:asciiTheme="minorHAnsi" w:hAnsiTheme="minorHAnsi" w:cstheme="minorHAnsi"/>
+          <w:sz w:val="22"/>
+          <w:szCs w:val="22"/>
+        </w:rPr>
+      </w:pPr>
+      <w:r>
+        <w:rPr>
+          <w:rFonts w:asciiTheme="minorHAnsi" w:hAnsiTheme="minorHAnsi" w:cstheme="minorHAnsi"/>
+          <w:sz w:val="22"/>
+          <w:szCs w:val="22"/>
+        </w:rPr>
+        <w:t xml:space="preserve">The system's architecture and its documentation serve as training for the developers on the team. By learning the various structures and elements of the system, and how they are supposed to interact, they </w:t>
+      </w:r>
+      <w:r>
+        <w:rPr>
+          <w:rFonts w:asciiTheme="minorHAnsi" w:hAnsiTheme="minorHAnsi" w:cstheme="minorHAnsi"/>
+          <w:sz w:val="22"/>
+          <w:szCs w:val="22"/>
+        </w:rPr>
+        <w:lastRenderedPageBreak/>
+        <w:t xml:space="preserve">learn the </w:t>
+      </w:r>
+      <w:r>
+        <w:rPr>
+          <w:rFonts w:asciiTheme="minorHAnsi" w:hAnsiTheme="minorHAnsi" w:cstheme="minorHAnsi"/>
+          <w:color w:val="000000" w:themeColor="text1"/>
+          <w:sz w:val="22"/>
+          <w:szCs w:val="22"/>
+        </w:rPr>
+        <w:t xml:space="preserve">proper </w:t>
+      </w:r>
+      <w:r>
+        <w:rPr>
+          <w:rFonts w:asciiTheme="minorHAnsi" w:hAnsiTheme="minorHAnsi" w:cstheme="minorHAnsi"/>
+          <w:sz w:val="22"/>
+          <w:szCs w:val="22"/>
+        </w:rPr>
+        <w:t>way in which the functionality is to be implemented. A software development team may experience change, such as having new team members join or existing ones leave. The introduction and orientation of new members to a team often takes time. A well-thought-out architecture can make it easier for developers to transition to the team.</w:t>
+      </w:r>
+    </w:p>
+    <w:p>
+      <w:pPr>
+        <w:pStyle w:val="Heading3"/>
+        <w:shd w:val="clear" w:color="auto" w:fill="FFFFFF"/>
+        <w:spacing w:before="0"/>
+        <w:textAlignment w:val="baseline"/>
+        <w:rPr>
+          <w:rFonts w:asciiTheme="minorHAnsi" w:hAnsiTheme="minorHAnsi" w:cstheme="minorHAnsi"/>
+          <w:sz w:val="22"/>
+          <w:szCs w:val="22"/>
+        </w:rPr>
+      </w:pPr>
+      <w:r>
+        <w:rPr>
+          <w:rStyle w:val="Strong"/>
+          <w:rFonts w:asciiTheme="minorHAnsi" w:hAnsiTheme="minorHAnsi" w:cstheme="minorHAnsi"/>
+          <w:b w:val="0"/>
+          <w:bCs w:val="0"/>
+          <w:sz w:val="22"/>
+          <w:szCs w:val="22"/>
+          <w:bdr w:val="none" w:sz="0" w:space="0" w:color="auto" w:frame="1"/>
+        </w:rPr>
+        <w:t> </w:t>
+      </w:r>
+      <w:r>
+        <w:rPr>
+          <w:rStyle w:val="Strong"/>
+          <w:rFonts w:asciiTheme="minorHAnsi" w:hAnsiTheme="minorHAnsi" w:cstheme="minorHAnsi"/>
+          <w:bCs w:val="0"/>
+          <w:color w:val="000000" w:themeColor="text1"/>
+          <w:sz w:val="22"/>
+          <w:szCs w:val="22"/>
+          <w:u w:val="single"/>
+          <w:bdr w:val="none" w:sz="0" w:space="0" w:color="auto" w:frame="1"/>
+        </w:rPr>
+        <w:t>Managing change</w:t>
+      </w:r>
+    </w:p>
+    <w:p>
+      <w:pPr>
+        <w:pStyle w:val="NormalWeb"/>
+        <w:shd w:val="clear" w:color="auto" w:fill="FFFFFF"/>
+        <w:textAlignment w:val="baseline"/>
+        <w:rPr>
+          <w:rFonts w:asciiTheme="minorHAnsi" w:hAnsiTheme="minorHAnsi" w:cstheme="minorHAnsi"/>
+          <w:sz w:val="22"/>
+          <w:szCs w:val="22"/>
+        </w:rPr>
+      </w:pPr>
+      <w:r>
+        <w:rPr>
+          <w:rFonts w:asciiTheme="minorHAnsi" w:hAnsiTheme="minorHAnsi" w:cstheme="minorHAnsi"/>
+          <w:sz w:val="22"/>
+          <w:szCs w:val="22"/>
+        </w:rPr>
+        <w:t>Changes to a software system are inevitable. The catalyst for change can come from the market, new requirements, changes to business processes, technology advances, and bug fixes, among other things. Some view software architecture as inhibiting agility and would prefer to just let it emerge without up-front design. However, a good software architecture helps with both implementing and managing changes.</w:t>
+      </w:r>
+    </w:p>
+    <w:p>
+      <w:pPr>
+        <w:rPr>
+          <w:rFonts w:cstheme="minorHAnsi"/>
           <w:b/>
           <w:sz w:val="32"/>
           <w:szCs w:val="32"/>
           <w:u w:val="single"/>
         </w:rPr>
       </w:pPr>
-      <w:r>
+    </w:p>
+    <w:p>
+      <w:pPr>
         <w:rPr>
           <w:rFonts w:cstheme="minorHAnsi"/>
           <w:b/>
@@ -194,8 +796,7 @@
           <w:szCs w:val="32"/>
           <w:u w:val="single"/>
         </w:rPr>
-        <w:t>Reorientation of SDLC w</w:t>
-      </w:r>
+      </w:pPr>
       <w:r>
         <w:rPr>
           <w:rFonts w:cstheme="minorHAnsi"/>
@@ -204,7 +805,7 @@
           <w:szCs w:val="32"/>
           <w:u w:val="single"/>
         </w:rPr>
-        <w:t>.</w:t>
+        <w:t>Reorientation of SDLC w</w:t>
       </w:r>
       <w:r>
         <w:rPr>
@@ -214,7 +815,7 @@
           <w:szCs w:val="32"/>
           <w:u w:val="single"/>
         </w:rPr>
-        <w:t>r</w:t>
+        <w:t>.</w:t>
       </w:r>
       <w:r>
         <w:rPr>
@@ -224,7 +825,7 @@
           <w:szCs w:val="32"/>
           <w:u w:val="single"/>
         </w:rPr>
-        <w:t>.</w:t>
+        <w:t>r</w:t>
       </w:r>
       <w:r>
         <w:rPr>
@@ -234,7 +835,7 @@
           <w:szCs w:val="32"/>
           <w:u w:val="single"/>
         </w:rPr>
-        <w:t xml:space="preserve">t </w:t>
+        <w:t>.</w:t>
       </w:r>
       <w:r>
         <w:rPr>
@@ -244,11 +845,9 @@
           <w:szCs w:val="32"/>
           <w:u w:val="single"/>
         </w:rPr>
-        <w:t>Architecture</w:t>
-      </w:r>
-    </w:p>
-    <w:p>
-      <w:pPr>
+        <w:t xml:space="preserve">t </w:t>
+      </w:r>
+      <w:r>
         <w:rPr>
           <w:rFonts w:cstheme="minorHAnsi"/>
           <w:b/>
@@ -256,8 +855,11 @@
           <w:szCs w:val="32"/>
           <w:u w:val="single"/>
         </w:rPr>
-      </w:pPr>
-      <w:r>
+        <w:t>Architecture</w:t>
+      </w:r>
+    </w:p>
+    <w:p>
+      <w:pPr>
         <w:rPr>
           <w:rFonts w:cstheme="minorHAnsi"/>
           <w:b/>
@@ -265,6 +867,15 @@
           <w:szCs w:val="32"/>
           <w:u w:val="single"/>
         </w:rPr>
+      </w:pPr>
+      <w:r>
+        <w:rPr>
+          <w:rFonts w:cstheme="minorHAnsi"/>
+          <w:b/>
+          <w:sz w:val="32"/>
+          <w:szCs w:val="32"/>
+          <w:u w:val="single"/>
+        </w:rPr>
         <w:t>Conclusions</w:t>
       </w:r>
     </w:p>
@@ -274,8 +885,6 @@
           <w:rFonts w:cstheme="minorHAnsi"/>
         </w:rPr>
       </w:pPr>
-      <w:bookmarkStart w:id="0" w:name="_GoBack"/>
-      <w:bookmarkEnd w:id="0"/>
     </w:p>
     <w:sectPr>
       <w:pgSz w:w="12240" w:h="15840"/>
@@ -290,6 +899,155 @@
 <file path=word/numbering.xml><?xml version="1.0" encoding="utf-8"?>
 <w:numbering xmlns:wpc="http://schemas.microsoft.com/office/word/2010/wordprocessingCanvas" xmlns:mc="http://schemas.openxmlformats.org/markup-compatibility/2006" xmlns:o="urn:schemas-microsoft-com:office:office" xmlns:r="http://schemas.openxmlformats.org/officeDocument/2006/relationships" xmlns:m="http://schemas.openxmlformats.org/officeDocument/2006/math" xmlns:v="urn:schemas-microsoft-com:vml" xmlns:wp14="http://schemas.microsoft.com/office/word/2010/wordprocessingDrawing" xmlns:wp="http://schemas.openxmlformats.org/drawingml/2006/wordprocessingDrawing" xmlns:w10="urn:schemas-microsoft-com:office:word" xmlns:w="http://schemas.openxmlformats.org/wordprocessingml/2006/main" xmlns:w14="http://schemas.microsoft.com/office/word/2010/wordml" xmlns:w15="http://schemas.microsoft.com/office/word/2012/wordml" xmlns:wpg="http://schemas.microsoft.com/office/word/2010/wordprocessingGroup" xmlns:wpi="http://schemas.microsoft.com/office/word/2010/wordprocessingInk" xmlns:wne="http://schemas.microsoft.com/office/word/2006/wordml" xmlns:wps="http://schemas.microsoft.com/office/word/2010/wordprocessingShape" mc:Ignorable="w14 w15 wp14">
   <w:abstractNum w:abstractNumId="0">
+    <w:nsid w:val="045D232C"/>
+    <w:multiLevelType w:val="multilevel"/>
+    <w:tmpl w:val="33DA850A"/>
+    <w:lvl w:ilvl="0">
+      <w:start w:val="1"/>
+      <w:numFmt w:val="bullet"/>
+      <w:lvlText w:val=""/>
+      <w:lvlJc w:val="left"/>
+      <w:pPr>
+        <w:tabs>
+          <w:tab w:val="num" w:pos="720"/>
+        </w:tabs>
+        <w:ind w:left="720" w:hanging="360"/>
+      </w:pPr>
+      <w:rPr>
+        <w:rFonts w:ascii="Symbol" w:hAnsi="Symbol" w:hint="default"/>
+        <w:sz w:val="20"/>
+      </w:rPr>
+    </w:lvl>
+    <w:lvl w:ilvl="1" w:tentative="1">
+      <w:start w:val="1"/>
+      <w:numFmt w:val="bullet"/>
+      <w:lvlText w:val="o"/>
+      <w:lvlJc w:val="left"/>
+      <w:pPr>
+        <w:tabs>
+          <w:tab w:val="num" w:pos="1440"/>
+        </w:tabs>
+        <w:ind w:left="1440" w:hanging="360"/>
+      </w:pPr>
+      <w:rPr>
+        <w:rFonts w:ascii="Courier New" w:hAnsi="Courier New" w:hint="default"/>
+        <w:sz w:val="20"/>
+      </w:rPr>
+    </w:lvl>
+    <w:lvl w:ilvl="2" w:tentative="1">
+      <w:start w:val="1"/>
+      <w:numFmt w:val="bullet"/>
+      <w:lvlText w:val=""/>
+      <w:lvlJc w:val="left"/>
+      <w:pPr>
+        <w:tabs>
+          <w:tab w:val="num" w:pos="2160"/>
+        </w:tabs>
+        <w:ind w:left="2160" w:hanging="360"/>
+      </w:pPr>
+      <w:rPr>
+        <w:rFonts w:ascii="Wingdings" w:hAnsi="Wingdings" w:hint="default"/>
+        <w:sz w:val="20"/>
+      </w:rPr>
+    </w:lvl>
+    <w:lvl w:ilvl="3" w:tentative="1">
+      <w:start w:val="1"/>
+      <w:numFmt w:val="bullet"/>
+      <w:lvlText w:val=""/>
+      <w:lvlJc w:val="left"/>
+      <w:pPr>
+        <w:tabs>
+          <w:tab w:val="num" w:pos="2880"/>
+        </w:tabs>
+        <w:ind w:left="2880" w:hanging="360"/>
+      </w:pPr>
+      <w:rPr>
+        <w:rFonts w:ascii="Wingdings" w:hAnsi="Wingdings" w:hint="default"/>
+        <w:sz w:val="20"/>
+      </w:rPr>
+    </w:lvl>
+    <w:lvl w:ilvl="4" w:tentative="1">
+      <w:start w:val="1"/>
+      <w:numFmt w:val="bullet"/>
+      <w:lvlText w:val=""/>
+      <w:lvlJc w:val="left"/>
+      <w:pPr>
+        <w:tabs>
+          <w:tab w:val="num" w:pos="3600"/>
+        </w:tabs>
+        <w:ind w:left="3600" w:hanging="360"/>
+      </w:pPr>
+      <w:rPr>
+        <w:rFonts w:ascii="Wingdings" w:hAnsi="Wingdings" w:hint="default"/>
+        <w:sz w:val="20"/>
+      </w:rPr>
+    </w:lvl>
+    <w:lvl w:ilvl="5" w:tentative="1">
+      <w:start w:val="1"/>
+      <w:numFmt w:val="bullet"/>
+      <w:lvlText w:val=""/>
+      <w:lvlJc w:val="left"/>
+      <w:pPr>
+        <w:tabs>
+          <w:tab w:val="num" w:pos="4320"/>
+        </w:tabs>
+        <w:ind w:left="4320" w:hanging="360"/>
+      </w:pPr>
+      <w:rPr>
+        <w:rFonts w:ascii="Wingdings" w:hAnsi="Wingdings" w:hint="default"/>
+        <w:sz w:val="20"/>
+      </w:rPr>
+    </w:lvl>
+    <w:lvl w:ilvl="6" w:tentative="1">
+      <w:start w:val="1"/>
+      <w:numFmt w:val="bullet"/>
+      <w:lvlText w:val=""/>
+      <w:lvlJc w:val="left"/>
+      <w:pPr>
+        <w:tabs>
+          <w:tab w:val="num" w:pos="5040"/>
+        </w:tabs>
+        <w:ind w:left="5040" w:hanging="360"/>
+      </w:pPr>
+      <w:rPr>
+        <w:rFonts w:ascii="Wingdings" w:hAnsi="Wingdings" w:hint="default"/>
+        <w:sz w:val="20"/>
+      </w:rPr>
+    </w:lvl>
+    <w:lvl w:ilvl="7" w:tentative="1">
+      <w:start w:val="1"/>
+      <w:numFmt w:val="bullet"/>
+      <w:lvlText w:val=""/>
+      <w:lvlJc w:val="left"/>
+      <w:pPr>
+        <w:tabs>
+          <w:tab w:val="num" w:pos="5760"/>
+        </w:tabs>
+        <w:ind w:left="5760" w:hanging="360"/>
+      </w:pPr>
+      <w:rPr>
+        <w:rFonts w:ascii="Wingdings" w:hAnsi="Wingdings" w:hint="default"/>
+        <w:sz w:val="20"/>
+      </w:rPr>
+    </w:lvl>
+    <w:lvl w:ilvl="8" w:tentative="1">
+      <w:start w:val="1"/>
+      <w:numFmt w:val="bullet"/>
+      <w:lvlText w:val=""/>
+      <w:lvlJc w:val="left"/>
+      <w:pPr>
+        <w:tabs>
+          <w:tab w:val="num" w:pos="6480"/>
+        </w:tabs>
+        <w:ind w:left="6480" w:hanging="360"/>
+      </w:pPr>
+      <w:rPr>
+        <w:rFonts w:ascii="Wingdings" w:hAnsi="Wingdings" w:hint="default"/>
+        <w:sz w:val="20"/>
+      </w:rPr>
+    </w:lvl>
+  </w:abstractNum>
+  <w:abstractNum w:abstractNumId="1">
     <w:nsid w:val="7CB87002"/>
     <w:multiLevelType w:val="multilevel"/>
     <w:tmpl w:val="BB8C598E"/>
@@ -439,6 +1197,9 @@
     </w:lvl>
   </w:abstractNum>
   <w:num w:numId="1">
+    <w:abstractNumId w:val="1"/>
+  </w:num>
+  <w:num w:numId="2">
     <w:abstractNumId w:val="0"/>
   </w:num>
 </w:numbering>
@@ -839,6 +1600,48 @@
     <w:qFormat/>
     <w:rsid w:val="004E73CB"/>
   </w:style>
+  <w:style w:type="paragraph" w:styleId="Heading2">
+    <w:name w:val="heading 2"/>
+    <w:basedOn w:val="Normal"/>
+    <w:link w:val="Heading2Char"/>
+    <w:uiPriority w:val="9"/>
+    <w:qFormat/>
+    <w:rsid w:val="009B17A9"/>
+    <w:pPr>
+      <w:spacing w:before="100" w:beforeAutospacing="1" w:after="100" w:afterAutospacing="1" w:line="240" w:lineRule="auto"/>
+      <w:outlineLvl w:val="1"/>
+    </w:pPr>
+    <w:rPr>
+      <w:rFonts w:ascii="Times New Roman" w:eastAsia="Times New Roman" w:hAnsi="Times New Roman" w:cs="Times New Roman"/>
+      <w:b/>
+      <w:bCs/>
+      <w:sz w:val="36"/>
+      <w:szCs w:val="36"/>
+    </w:rPr>
+  </w:style>
+  <w:style w:type="paragraph" w:styleId="Heading3">
+    <w:name w:val="heading 3"/>
+    <w:basedOn w:val="Normal"/>
+    <w:next w:val="Normal"/>
+    <w:link w:val="Heading3Char"/>
+    <w:uiPriority w:val="9"/>
+    <w:semiHidden/>
+    <w:unhideWhenUsed/>
+    <w:qFormat/>
+    <w:rsid w:val="009B17A9"/>
+    <w:pPr>
+      <w:keepNext/>
+      <w:keepLines/>
+      <w:spacing w:before="40" w:after="0"/>
+      <w:outlineLvl w:val="2"/>
+    </w:pPr>
+    <w:rPr>
+      <w:rFonts w:asciiTheme="majorHAnsi" w:eastAsiaTheme="majorEastAsia" w:hAnsiTheme="majorHAnsi" w:cstheme="majorBidi"/>
+      <w:color w:val="1F4D78" w:themeColor="accent1" w:themeShade="7F"/>
+      <w:sz w:val="24"/>
+      <w:szCs w:val="24"/>
+    </w:rPr>
+  </w:style>
   <w:style w:type="character" w:default="1" w:styleId="DefaultParagraphFont">
     <w:name w:val="Default Paragraph Font"/>
     <w:uiPriority w:val="1"/>
@@ -865,6 +1668,61 @@
     <w:uiPriority w:val="99"/>
     <w:semiHidden/>
     <w:unhideWhenUsed/>
+  </w:style>
+  <w:style w:type="character" w:customStyle="1" w:styleId="Heading2Char">
+    <w:name w:val="Heading 2 Char"/>
+    <w:basedOn w:val="DefaultParagraphFont"/>
+    <w:link w:val="Heading2"/>
+    <w:uiPriority w:val="9"/>
+    <w:rsid w:val="009B17A9"/>
+    <w:rPr>
+      <w:rFonts w:ascii="Times New Roman" w:eastAsia="Times New Roman" w:hAnsi="Times New Roman" w:cs="Times New Roman"/>
+      <w:b/>
+      <w:bCs/>
+      <w:sz w:val="36"/>
+      <w:szCs w:val="36"/>
+    </w:rPr>
+  </w:style>
+  <w:style w:type="character" w:customStyle="1" w:styleId="Heading3Char">
+    <w:name w:val="Heading 3 Char"/>
+    <w:basedOn w:val="DefaultParagraphFont"/>
+    <w:link w:val="Heading3"/>
+    <w:uiPriority w:val="9"/>
+    <w:semiHidden/>
+    <w:rsid w:val="009B17A9"/>
+    <w:rPr>
+      <w:rFonts w:asciiTheme="majorHAnsi" w:eastAsiaTheme="majorEastAsia" w:hAnsiTheme="majorHAnsi" w:cstheme="majorBidi"/>
+      <w:color w:val="1F4D78" w:themeColor="accent1" w:themeShade="7F"/>
+      <w:sz w:val="24"/>
+      <w:szCs w:val="24"/>
+    </w:rPr>
+  </w:style>
+  <w:style w:type="paragraph" w:styleId="NormalWeb">
+    <w:name w:val="Normal (Web)"/>
+    <w:basedOn w:val="Normal"/>
+    <w:uiPriority w:val="99"/>
+    <w:semiHidden/>
+    <w:unhideWhenUsed/>
+    <w:rsid w:val="009B17A9"/>
+    <w:pPr>
+      <w:spacing w:before="100" w:beforeAutospacing="1" w:after="100" w:afterAutospacing="1" w:line="240" w:lineRule="auto"/>
+    </w:pPr>
+    <w:rPr>
+      <w:rFonts w:ascii="Times New Roman" w:eastAsia="Times New Roman" w:hAnsi="Times New Roman" w:cs="Times New Roman"/>
+      <w:sz w:val="24"/>
+      <w:szCs w:val="24"/>
+    </w:rPr>
+  </w:style>
+  <w:style w:type="character" w:styleId="Strong">
+    <w:name w:val="Strong"/>
+    <w:basedOn w:val="DefaultParagraphFont"/>
+    <w:uiPriority w:val="22"/>
+    <w:qFormat/>
+    <w:rsid w:val="009B17A9"/>
+    <w:rPr>
+      <w:b/>
+      <w:bCs/>
+    </w:rPr>
   </w:style>
 </w:styles>
 </file>

</xml_diff>

<commit_message>
SDLC at glance done
</commit_message>
<xml_diff>
--- a/Research.docx
+++ b/Research.docx
@@ -103,17 +103,7 @@
           <w:sz w:val="24"/>
           <w:szCs w:val="24"/>
         </w:rPr>
-        <w:t>In software engineering, architecture has a prime importance and is extensively involved in engineering process throughout the globe. In the initial days of software development architecture was not that much famous. The traditional understanding of SDLC were mostly without discussion of architectur</w:t>
-      </w:r>
-      <w:bookmarkStart w:id="0" w:name="_GoBack"/>
-      <w:bookmarkEnd w:id="0"/>
-      <w:r>
-        <w:rPr>
-          <w:rFonts w:cstheme="minorHAnsi"/>
-          <w:sz w:val="24"/>
-          <w:szCs w:val="24"/>
-        </w:rPr>
-        <w:t xml:space="preserve">e. </w:t>
+        <w:t xml:space="preserve">In software engineering, architecture has a prime importance and is extensively involved in engineering process throughout the globe. In the initial days of software development architecture was not that much famous. The traditional understanding of SDLC were mostly without discussion of architecture. </w:t>
       </w:r>
       <w:r>
         <w:rPr>
@@ -162,13 +152,6 @@
     <w:p>
       <w:pPr>
         <w:jc w:val="both"/>
-        <w:rPr>
-          <w:rFonts w:cstheme="minorHAnsi"/>
-          <w:sz w:val="36"/>
-          <w:szCs w:val="36"/>
-        </w:rPr>
-      </w:pPr>
-      <w:r>
         <w:rPr>
           <w:rFonts w:cstheme="minorHAnsi"/>
           <w:b/>
@@ -176,8 +159,1261 @@
           <w:szCs w:val="36"/>
           <w:u w:val="single"/>
         </w:rPr>
+      </w:pPr>
+      <w:r>
+        <w:rPr>
+          <w:rFonts w:cstheme="minorHAnsi"/>
+          <w:b/>
+          <w:sz w:val="36"/>
+          <w:szCs w:val="36"/>
+          <w:u w:val="single"/>
+        </w:rPr>
         <w:t>SDLC at a glance</w:t>
       </w:r>
+    </w:p>
+    <w:p>
+      <w:pPr>
+        <w:jc w:val="both"/>
+        <w:rPr>
+          <w:rFonts w:cstheme="minorHAnsi"/>
+          <w:sz w:val="24"/>
+          <w:szCs w:val="24"/>
+        </w:rPr>
+      </w:pPr>
+      <w:bookmarkStart w:id="0" w:name="_GoBack"/>
+      <w:bookmarkEnd w:id="0"/>
+      <w:r>
+        <w:rPr>
+          <w:rFonts w:cstheme="minorHAnsi"/>
+          <w:sz w:val="24"/>
+          <w:szCs w:val="24"/>
+        </w:rPr>
+        <w:t xml:space="preserve">SDLC mainly refers to a process that aims to design, develop and test a high quality software to meet the customers’ expectations efficiently. SDLC is not a methodology to develop a software but it is description of various phases involved in development of software. To develop an efficient software system, SDLC provides us with different methodologies like Waterfall Model, V-Model, Iterative, Agile, </w:t>
+      </w:r>
+      <w:proofErr w:type="gramStart"/>
+      <w:r>
+        <w:rPr>
+          <w:rFonts w:cstheme="minorHAnsi"/>
+          <w:sz w:val="24"/>
+          <w:szCs w:val="24"/>
+        </w:rPr>
+        <w:t>Rapid</w:t>
+      </w:r>
+      <w:proofErr w:type="gramEnd"/>
+      <w:r>
+        <w:rPr>
+          <w:rFonts w:cstheme="minorHAnsi"/>
+          <w:sz w:val="24"/>
+          <w:szCs w:val="24"/>
+        </w:rPr>
+        <w:t xml:space="preserve"> Application. Stages of SDLC are as follow:</w:t>
+      </w:r>
+    </w:p>
+    <w:p>
+      <w:pPr>
+        <w:pStyle w:val="ListParagraph"/>
+        <w:numPr>
+          <w:ilvl w:val="0"/>
+          <w:numId w:val="3"/>
+        </w:numPr>
+        <w:jc w:val="both"/>
+        <w:rPr>
+          <w:rFonts w:cstheme="minorHAnsi"/>
+          <w:sz w:val="24"/>
+          <w:szCs w:val="24"/>
+        </w:rPr>
+      </w:pPr>
+      <w:r>
+        <w:rPr>
+          <w:rFonts w:cstheme="minorHAnsi"/>
+          <w:sz w:val="24"/>
+          <w:szCs w:val="24"/>
+        </w:rPr>
+        <w:t>Project Definition or Planning</w:t>
+      </w:r>
+    </w:p>
+    <w:p>
+      <w:pPr>
+        <w:pStyle w:val="ListParagraph"/>
+        <w:numPr>
+          <w:ilvl w:val="0"/>
+          <w:numId w:val="3"/>
+        </w:numPr>
+        <w:jc w:val="both"/>
+        <w:rPr>
+          <w:rFonts w:cstheme="minorHAnsi"/>
+          <w:sz w:val="24"/>
+          <w:szCs w:val="24"/>
+        </w:rPr>
+      </w:pPr>
+      <w:r>
+        <w:rPr>
+          <w:rFonts w:cstheme="minorHAnsi"/>
+          <w:sz w:val="24"/>
+          <w:szCs w:val="24"/>
+        </w:rPr>
+        <w:t>Defining Requirements</w:t>
+      </w:r>
+    </w:p>
+    <w:p>
+      <w:pPr>
+        <w:pStyle w:val="ListParagraph"/>
+        <w:numPr>
+          <w:ilvl w:val="0"/>
+          <w:numId w:val="3"/>
+        </w:numPr>
+        <w:jc w:val="both"/>
+        <w:rPr>
+          <w:rFonts w:cstheme="minorHAnsi"/>
+          <w:sz w:val="24"/>
+          <w:szCs w:val="24"/>
+        </w:rPr>
+      </w:pPr>
+      <w:r>
+        <w:rPr>
+          <w:rFonts w:cstheme="minorHAnsi"/>
+          <w:sz w:val="24"/>
+          <w:szCs w:val="24"/>
+        </w:rPr>
+        <w:t>Design the Architecture</w:t>
+      </w:r>
+    </w:p>
+    <w:p>
+      <w:pPr>
+        <w:pStyle w:val="ListParagraph"/>
+        <w:numPr>
+          <w:ilvl w:val="0"/>
+          <w:numId w:val="3"/>
+        </w:numPr>
+        <w:jc w:val="both"/>
+        <w:rPr>
+          <w:rFonts w:cstheme="minorHAnsi"/>
+          <w:sz w:val="24"/>
+          <w:szCs w:val="24"/>
+        </w:rPr>
+      </w:pPr>
+      <w:r>
+        <w:rPr>
+          <w:rFonts w:cstheme="minorHAnsi"/>
+          <w:sz w:val="24"/>
+          <w:szCs w:val="24"/>
+        </w:rPr>
+        <w:t>Implementation or Development Phase</w:t>
+      </w:r>
+    </w:p>
+    <w:p>
+      <w:pPr>
+        <w:pStyle w:val="ListParagraph"/>
+        <w:numPr>
+          <w:ilvl w:val="0"/>
+          <w:numId w:val="3"/>
+        </w:numPr>
+        <w:jc w:val="both"/>
+        <w:rPr>
+          <w:rFonts w:cstheme="minorHAnsi"/>
+          <w:sz w:val="24"/>
+          <w:szCs w:val="24"/>
+        </w:rPr>
+      </w:pPr>
+      <w:r>
+        <w:rPr>
+          <w:rFonts w:cstheme="minorHAnsi"/>
+          <w:sz w:val="24"/>
+          <w:szCs w:val="24"/>
+        </w:rPr>
+        <w:t>Testing the product</w:t>
+      </w:r>
+    </w:p>
+    <w:p>
+      <w:pPr>
+        <w:pStyle w:val="ListParagraph"/>
+        <w:numPr>
+          <w:ilvl w:val="0"/>
+          <w:numId w:val="3"/>
+        </w:numPr>
+        <w:jc w:val="both"/>
+        <w:rPr>
+          <w:rFonts w:cstheme="minorHAnsi"/>
+          <w:sz w:val="24"/>
+          <w:szCs w:val="24"/>
+        </w:rPr>
+      </w:pPr>
+      <w:r>
+        <w:rPr>
+          <w:rFonts w:cstheme="minorHAnsi"/>
+          <w:sz w:val="24"/>
+          <w:szCs w:val="24"/>
+        </w:rPr>
+        <w:t>Deployment</w:t>
+      </w:r>
+    </w:p>
+    <w:p>
+      <w:pPr>
+        <w:pStyle w:val="ListParagraph"/>
+        <w:numPr>
+          <w:ilvl w:val="0"/>
+          <w:numId w:val="3"/>
+        </w:numPr>
+        <w:jc w:val="both"/>
+        <w:rPr>
+          <w:rFonts w:cstheme="minorHAnsi"/>
+          <w:sz w:val="24"/>
+          <w:szCs w:val="24"/>
+        </w:rPr>
+      </w:pPr>
+      <w:r>
+        <w:rPr>
+          <w:rFonts w:cstheme="minorHAnsi"/>
+          <w:sz w:val="24"/>
+          <w:szCs w:val="24"/>
+        </w:rPr>
+        <w:t>Maintenance</w:t>
+      </w:r>
+    </w:p>
+    <w:p>
+      <w:pPr>
+        <w:jc w:val="both"/>
+        <w:rPr>
+          <w:rFonts w:cstheme="minorHAnsi"/>
+          <w:sz w:val="24"/>
+          <w:szCs w:val="24"/>
+        </w:rPr>
+      </w:pPr>
+    </w:p>
+    <w:p>
+      <w:pPr>
+        <w:jc w:val="both"/>
+        <w:rPr>
+          <w:rFonts w:cstheme="minorHAnsi"/>
+          <w:sz w:val="24"/>
+          <w:szCs w:val="24"/>
+        </w:rPr>
+      </w:pPr>
+    </w:p>
+    <w:p>
+      <w:pPr>
+        <w:jc w:val="both"/>
+        <w:rPr>
+          <w:rFonts w:cstheme="minorHAnsi"/>
+          <w:i/>
+          <w:sz w:val="28"/>
+          <w:szCs w:val="28"/>
+          <w:u w:val="single"/>
+        </w:rPr>
+      </w:pPr>
+      <w:r>
+        <w:rPr>
+          <w:rFonts w:cstheme="minorHAnsi"/>
+          <w:i/>
+          <w:sz w:val="28"/>
+          <w:szCs w:val="28"/>
+          <w:u w:val="single"/>
+        </w:rPr>
+        <w:lastRenderedPageBreak/>
+        <w:t>Project Definition or Planning</w:t>
+      </w:r>
+    </w:p>
+    <w:p>
+      <w:pPr>
+        <w:jc w:val="both"/>
+        <w:rPr>
+          <w:rFonts w:cstheme="minorHAnsi"/>
+          <w:sz w:val="24"/>
+          <w:szCs w:val="24"/>
+        </w:rPr>
+      </w:pPr>
+      <w:r>
+        <w:rPr>
+          <w:rFonts w:cstheme="minorHAnsi"/>
+          <w:sz w:val="24"/>
+          <w:szCs w:val="24"/>
+        </w:rPr>
+        <w:t>This first and most fundamental phase of SDLC, the senior members of the team gathers information with inputs from customer, sales department, market surveys and domain experts in the industry. Basic understanding of the problem developed .In this phase, the basic approach to solve a problem and examine its scope is developed. Quality Assurance and risks posed to the software systems are also determined in this phase of SDLC.</w:t>
+      </w:r>
+    </w:p>
+    <w:p>
+      <w:pPr>
+        <w:jc w:val="both"/>
+        <w:rPr>
+          <w:rFonts w:cstheme="minorHAnsi"/>
+          <w:i/>
+          <w:sz w:val="28"/>
+          <w:szCs w:val="28"/>
+          <w:u w:val="single"/>
+        </w:rPr>
+      </w:pPr>
+      <w:r>
+        <w:rPr>
+          <w:rFonts w:cstheme="minorHAnsi"/>
+          <w:i/>
+          <w:sz w:val="28"/>
+          <w:szCs w:val="28"/>
+          <w:u w:val="single"/>
+        </w:rPr>
+        <w:t>Defining Requirements</w:t>
+      </w:r>
+    </w:p>
+    <w:p>
+      <w:pPr>
+        <w:jc w:val="both"/>
+        <w:rPr>
+          <w:rFonts w:cstheme="minorHAnsi"/>
+          <w:color w:val="000000" w:themeColor="text1"/>
+          <w:sz w:val="24"/>
+          <w:szCs w:val="24"/>
+          <w:bdr w:val="none" w:sz="0" w:space="0" w:color="auto" w:frame="1"/>
+        </w:rPr>
+      </w:pPr>
+      <w:r>
+        <w:rPr>
+          <w:rFonts w:cstheme="minorHAnsi"/>
+          <w:color w:val="000000" w:themeColor="text1"/>
+          <w:sz w:val="24"/>
+          <w:szCs w:val="24"/>
+          <w:bdr w:val="none" w:sz="0" w:space="0" w:color="auto" w:frame="1"/>
+        </w:rPr>
+        <w:t xml:space="preserve">Once we are done with the scope and understanding of the problem, the next phase is to gather requirements from customer or through analyzing market. Requirements can be mainly of two types </w:t>
+      </w:r>
+    </w:p>
+    <w:p>
+      <w:pPr>
+        <w:pStyle w:val="ListParagraph"/>
+        <w:numPr>
+          <w:ilvl w:val="0"/>
+          <w:numId w:val="4"/>
+        </w:numPr>
+        <w:jc w:val="both"/>
+        <w:rPr>
+          <w:rFonts w:cstheme="minorHAnsi"/>
+          <w:color w:val="000000" w:themeColor="text1"/>
+          <w:sz w:val="24"/>
+          <w:szCs w:val="24"/>
+          <w:bdr w:val="none" w:sz="0" w:space="0" w:color="auto" w:frame="1"/>
+        </w:rPr>
+      </w:pPr>
+      <w:r>
+        <w:rPr>
+          <w:rFonts w:cstheme="minorHAnsi"/>
+          <w:color w:val="000000" w:themeColor="text1"/>
+          <w:sz w:val="24"/>
+          <w:szCs w:val="24"/>
+          <w:bdr w:val="none" w:sz="0" w:space="0" w:color="auto" w:frame="1"/>
+        </w:rPr>
+        <w:t xml:space="preserve">User Requirements </w:t>
+      </w:r>
+    </w:p>
+    <w:p>
+      <w:pPr>
+        <w:pStyle w:val="ListParagraph"/>
+        <w:numPr>
+          <w:ilvl w:val="0"/>
+          <w:numId w:val="4"/>
+        </w:numPr>
+        <w:jc w:val="both"/>
+        <w:rPr>
+          <w:rFonts w:cstheme="minorHAnsi"/>
+          <w:color w:val="000000" w:themeColor="text1"/>
+          <w:sz w:val="24"/>
+          <w:szCs w:val="24"/>
+          <w:bdr w:val="none" w:sz="0" w:space="0" w:color="auto" w:frame="1"/>
+        </w:rPr>
+      </w:pPr>
+      <w:r>
+        <w:rPr>
+          <w:rFonts w:cstheme="minorHAnsi"/>
+          <w:color w:val="000000" w:themeColor="text1"/>
+          <w:sz w:val="24"/>
+          <w:szCs w:val="24"/>
+          <w:bdr w:val="none" w:sz="0" w:space="0" w:color="auto" w:frame="1"/>
+        </w:rPr>
+        <w:t xml:space="preserve">System Requirements </w:t>
+      </w:r>
+    </w:p>
+    <w:p>
+      <w:pPr>
+        <w:pStyle w:val="ListParagraph"/>
+        <w:jc w:val="both"/>
+        <w:rPr>
+          <w:rFonts w:cstheme="minorHAnsi"/>
+          <w:color w:val="000000" w:themeColor="text1"/>
+          <w:sz w:val="24"/>
+          <w:szCs w:val="24"/>
+          <w:bdr w:val="none" w:sz="0" w:space="0" w:color="auto" w:frame="1"/>
+        </w:rPr>
+      </w:pPr>
+    </w:p>
+    <w:p>
+      <w:pPr>
+        <w:pStyle w:val="ListParagraph"/>
+        <w:ind w:left="360"/>
+        <w:jc w:val="both"/>
+        <w:rPr>
+          <w:rFonts w:cstheme="minorHAnsi"/>
+          <w:b/>
+          <w:color w:val="000000" w:themeColor="text1"/>
+          <w:sz w:val="28"/>
+          <w:szCs w:val="28"/>
+          <w:bdr w:val="none" w:sz="0" w:space="0" w:color="auto" w:frame="1"/>
+        </w:rPr>
+      </w:pPr>
+      <w:r>
+        <w:rPr>
+          <w:rFonts w:cstheme="minorHAnsi"/>
+          <w:b/>
+          <w:color w:val="000000" w:themeColor="text1"/>
+          <w:sz w:val="28"/>
+          <w:szCs w:val="28"/>
+          <w:bdr w:val="none" w:sz="0" w:space="0" w:color="auto" w:frame="1"/>
+        </w:rPr>
+        <w:t>User Requirements</w:t>
+      </w:r>
+    </w:p>
+    <w:p>
+      <w:pPr>
+        <w:pStyle w:val="ListParagraph"/>
+        <w:ind w:left="360"/>
+        <w:jc w:val="both"/>
+        <w:rPr>
+          <w:rFonts w:cstheme="minorHAnsi"/>
+          <w:color w:val="000000" w:themeColor="text1"/>
+          <w:sz w:val="24"/>
+          <w:szCs w:val="28"/>
+          <w:bdr w:val="none" w:sz="0" w:space="0" w:color="auto" w:frame="1"/>
+        </w:rPr>
+      </w:pPr>
+      <w:r>
+        <w:rPr>
+          <w:rFonts w:cstheme="minorHAnsi"/>
+          <w:b/>
+          <w:color w:val="000000" w:themeColor="text1"/>
+          <w:sz w:val="28"/>
+          <w:szCs w:val="28"/>
+          <w:bdr w:val="none" w:sz="0" w:space="0" w:color="auto" w:frame="1"/>
+        </w:rPr>
+        <w:tab/>
+      </w:r>
+      <w:r>
+        <w:rPr>
+          <w:rFonts w:cstheme="minorHAnsi"/>
+          <w:color w:val="000000" w:themeColor="text1"/>
+          <w:sz w:val="24"/>
+          <w:szCs w:val="28"/>
+          <w:bdr w:val="none" w:sz="0" w:space="0" w:color="auto" w:frame="1"/>
+        </w:rPr>
+        <w:t>As the name implies, those requirements concerned with the end user are termed as the user requirements. These are the functionalities or jobs that user want to perform with a system with some input and system will in-return provides output to the user.</w:t>
+      </w:r>
+    </w:p>
+    <w:p>
+      <w:pPr>
+        <w:pStyle w:val="ListParagraph"/>
+        <w:ind w:left="360"/>
+        <w:jc w:val="both"/>
+        <w:rPr>
+          <w:rFonts w:cstheme="minorHAnsi"/>
+          <w:b/>
+          <w:color w:val="000000" w:themeColor="text1"/>
+          <w:sz w:val="28"/>
+          <w:szCs w:val="28"/>
+          <w:bdr w:val="none" w:sz="0" w:space="0" w:color="auto" w:frame="1"/>
+        </w:rPr>
+      </w:pPr>
+    </w:p>
+    <w:p>
+      <w:pPr>
+        <w:pStyle w:val="ListParagraph"/>
+        <w:ind w:left="360"/>
+        <w:jc w:val="both"/>
+        <w:rPr>
+          <w:rFonts w:cstheme="minorHAnsi"/>
+          <w:b/>
+          <w:color w:val="000000" w:themeColor="text1"/>
+          <w:sz w:val="28"/>
+          <w:szCs w:val="24"/>
+          <w:bdr w:val="none" w:sz="0" w:space="0" w:color="auto" w:frame="1"/>
+        </w:rPr>
+      </w:pPr>
+      <w:r>
+        <w:rPr>
+          <w:rFonts w:cstheme="minorHAnsi"/>
+          <w:b/>
+          <w:color w:val="000000" w:themeColor="text1"/>
+          <w:sz w:val="28"/>
+          <w:szCs w:val="24"/>
+          <w:bdr w:val="none" w:sz="0" w:space="0" w:color="auto" w:frame="1"/>
+        </w:rPr>
+        <w:t>System Requirements</w:t>
+      </w:r>
+    </w:p>
+    <w:p>
+      <w:pPr>
+        <w:ind w:left="360" w:firstLine="360"/>
+        <w:jc w:val="both"/>
+        <w:rPr>
+          <w:rFonts w:cstheme="minorHAnsi"/>
+          <w:sz w:val="24"/>
+          <w:szCs w:val="24"/>
+        </w:rPr>
+      </w:pPr>
+      <w:r>
+        <w:rPr>
+          <w:rFonts w:cstheme="minorHAnsi"/>
+          <w:color w:val="000000" w:themeColor="text1"/>
+          <w:sz w:val="24"/>
+          <w:szCs w:val="24"/>
+          <w:bdr w:val="none" w:sz="0" w:space="0" w:color="auto" w:frame="1"/>
+        </w:rPr>
+        <w:t>System requirements is a statement that identifies the functionality that is needed by a system in order to satisfy the customer's requirements</w:t>
+      </w:r>
+      <w:r>
+        <w:rPr>
+          <w:rFonts w:cstheme="minorHAnsi"/>
+          <w:color w:val="000000" w:themeColor="text1"/>
+          <w:sz w:val="24"/>
+          <w:szCs w:val="24"/>
+          <w:bdr w:val="none" w:sz="0" w:space="0" w:color="auto" w:frame="1"/>
+        </w:rPr>
+        <w:t>. System requirements include the hardware specifications of the system to perform a certain task.</w:t>
+      </w:r>
+    </w:p>
+    <w:p>
+      <w:pPr>
+        <w:jc w:val="both"/>
+        <w:rPr>
+          <w:rFonts w:cstheme="minorHAnsi"/>
+          <w:i/>
+          <w:color w:val="000000"/>
+          <w:sz w:val="24"/>
+          <w:szCs w:val="24"/>
+          <w:u w:val="single"/>
+          <w:shd w:val="clear" w:color="auto" w:fill="FFFFFF"/>
+        </w:rPr>
+      </w:pPr>
+      <w:r>
+        <w:rPr>
+          <w:rFonts w:cstheme="minorHAnsi"/>
+          <w:sz w:val="24"/>
+          <w:szCs w:val="24"/>
+        </w:rPr>
+        <w:t xml:space="preserve">The requirements are written in a </w:t>
+      </w:r>
+      <w:r>
+        <w:rPr>
+          <w:rFonts w:cstheme="minorHAnsi"/>
+          <w:bCs/>
+          <w:color w:val="000000"/>
+          <w:sz w:val="24"/>
+          <w:shd w:val="clear" w:color="auto" w:fill="FFFFFF"/>
+        </w:rPr>
+        <w:t xml:space="preserve">SRS (Software Requirement Specification) document that consists of all the </w:t>
+      </w:r>
+      <w:r>
+        <w:rPr>
+          <w:rFonts w:cstheme="minorHAnsi"/>
+          <w:sz w:val="24"/>
+          <w:szCs w:val="24"/>
+        </w:rPr>
+        <w:t>requirements</w:t>
+      </w:r>
+      <w:r>
+        <w:rPr>
+          <w:rFonts w:cstheme="minorHAnsi"/>
+          <w:color w:val="000000"/>
+          <w:shd w:val="clear" w:color="auto" w:fill="FFFFFF"/>
+        </w:rPr>
+        <w:t xml:space="preserve"> </w:t>
+      </w:r>
+      <w:r>
+        <w:rPr>
+          <w:rFonts w:cstheme="minorHAnsi"/>
+          <w:color w:val="000000"/>
+          <w:sz w:val="24"/>
+          <w:szCs w:val="24"/>
+          <w:shd w:val="clear" w:color="auto" w:fill="FFFFFF"/>
+        </w:rPr>
+        <w:t>to be designed and developed during the project life cycle.</w:t>
+      </w:r>
+    </w:p>
+    <w:p>
+      <w:pPr>
+        <w:jc w:val="both"/>
+        <w:rPr>
+          <w:rFonts w:cstheme="minorHAnsi"/>
+          <w:i/>
+          <w:sz w:val="28"/>
+          <w:szCs w:val="28"/>
+          <w:u w:val="single"/>
+        </w:rPr>
+      </w:pPr>
+      <w:r>
+        <w:rPr>
+          <w:rFonts w:cstheme="minorHAnsi"/>
+          <w:i/>
+          <w:sz w:val="28"/>
+          <w:szCs w:val="28"/>
+          <w:u w:val="single"/>
+        </w:rPr>
+        <w:t>Designing the Architecture</w:t>
+      </w:r>
+    </w:p>
+    <w:p>
+      <w:pPr>
+        <w:jc w:val="both"/>
+        <w:rPr>
+          <w:rFonts w:cstheme="minorHAnsi"/>
+          <w:sz w:val="24"/>
+          <w:szCs w:val="24"/>
+        </w:rPr>
+      </w:pPr>
+      <w:r>
+        <w:rPr>
+          <w:rFonts w:cstheme="minorHAnsi"/>
+          <w:sz w:val="24"/>
+          <w:szCs w:val="24"/>
+        </w:rPr>
+        <w:t>The most important stage of SDLC, architecture of a software is developed on the basis of the SRS. The more clear requirements you have written in SRS, the best suitable architecture you are going to develop to meet the user requirements. Usually in practice more than one architectures are proposed based on SRS to build a system and most fit architecture is chosen. Existing architectures are also consulted.</w:t>
+      </w:r>
+    </w:p>
+    <w:p>
+      <w:pPr>
+        <w:jc w:val="both"/>
+        <w:rPr>
+          <w:rFonts w:cstheme="minorHAnsi"/>
+          <w:sz w:val="32"/>
+          <w:szCs w:val="24"/>
+        </w:rPr>
+      </w:pPr>
+      <w:r>
+        <w:rPr>
+          <w:rFonts w:cstheme="minorHAnsi"/>
+          <w:sz w:val="24"/>
+          <w:szCs w:val="24"/>
+        </w:rPr>
+        <w:t>The architecture is documented in a DDS which stands for Design Document Specification. The DDS is reviewed by stakeholders. DDS relies on various parameters such as</w:t>
+      </w:r>
+      <w:r>
+        <w:rPr>
+          <w:rFonts w:ascii="Arial" w:hAnsi="Arial" w:cs="Arial"/>
+          <w:color w:val="000000"/>
+          <w:shd w:val="clear" w:color="auto" w:fill="FFFFFF"/>
+        </w:rPr>
+        <w:t xml:space="preserve"> </w:t>
+      </w:r>
+      <w:r>
+        <w:rPr>
+          <w:rFonts w:cstheme="minorHAnsi"/>
+          <w:color w:val="000000"/>
+          <w:sz w:val="24"/>
+          <w:shd w:val="clear" w:color="auto" w:fill="FFFFFF"/>
+        </w:rPr>
+        <w:t xml:space="preserve">risk assessment, product robustness, </w:t>
+      </w:r>
+      <w:proofErr w:type="gramStart"/>
+      <w:r>
+        <w:rPr>
+          <w:rFonts w:cstheme="minorHAnsi"/>
+          <w:color w:val="000000"/>
+          <w:sz w:val="24"/>
+          <w:shd w:val="clear" w:color="auto" w:fill="FFFFFF"/>
+        </w:rPr>
+        <w:t>design</w:t>
+      </w:r>
+      <w:proofErr w:type="gramEnd"/>
+      <w:r>
+        <w:rPr>
+          <w:rFonts w:cstheme="minorHAnsi"/>
+          <w:color w:val="000000"/>
+          <w:sz w:val="24"/>
+          <w:shd w:val="clear" w:color="auto" w:fill="FFFFFF"/>
+        </w:rPr>
+        <w:t xml:space="preserve"> </w:t>
+      </w:r>
+      <w:r>
+        <w:rPr>
+          <w:rFonts w:cstheme="minorHAnsi"/>
+          <w:color w:val="000000"/>
+          <w:sz w:val="24"/>
+          <w:shd w:val="clear" w:color="auto" w:fill="FFFFFF"/>
+        </w:rPr>
+        <w:t>modularity, budget and time constraints</w:t>
+      </w:r>
+      <w:r>
+        <w:rPr>
+          <w:rFonts w:cstheme="minorHAnsi"/>
+          <w:color w:val="000000"/>
+          <w:sz w:val="24"/>
+          <w:shd w:val="clear" w:color="auto" w:fill="FFFFFF"/>
+        </w:rPr>
+        <w:t>.</w:t>
+      </w:r>
+      <w:r>
+        <w:rPr>
+          <w:rFonts w:cstheme="minorHAnsi"/>
+          <w:color w:val="000000"/>
+          <w:shd w:val="clear" w:color="auto" w:fill="FFFFFF"/>
+        </w:rPr>
+        <w:t xml:space="preserve"> </w:t>
+      </w:r>
+      <w:r>
+        <w:rPr>
+          <w:rFonts w:cstheme="minorHAnsi"/>
+          <w:color w:val="000000"/>
+          <w:sz w:val="24"/>
+          <w:shd w:val="clear" w:color="auto" w:fill="FFFFFF"/>
+        </w:rPr>
+        <w:t>A design approach clearly defines all the architectural modules of the product along with its communicati</w:t>
+      </w:r>
+      <w:r>
+        <w:rPr>
+          <w:rFonts w:cstheme="minorHAnsi"/>
+          <w:color w:val="000000"/>
+          <w:sz w:val="24"/>
+          <w:shd w:val="clear" w:color="auto" w:fill="FFFFFF"/>
+        </w:rPr>
+        <w:t xml:space="preserve">on and data flow </w:t>
+      </w:r>
+      <w:r>
+        <w:rPr>
+          <w:rFonts w:cstheme="minorHAnsi"/>
+          <w:color w:val="000000"/>
+          <w:sz w:val="24"/>
+          <w:shd w:val="clear" w:color="auto" w:fill="FFFFFF"/>
+        </w:rPr>
+        <w:lastRenderedPageBreak/>
+        <w:t xml:space="preserve">representation </w:t>
+      </w:r>
+      <w:r>
+        <w:rPr>
+          <w:rFonts w:cstheme="minorHAnsi"/>
+          <w:color w:val="000000"/>
+          <w:sz w:val="24"/>
+          <w:shd w:val="clear" w:color="auto" w:fill="FFFFFF"/>
+        </w:rPr>
+        <w:t>with the external and third party modules (if any). </w:t>
+      </w:r>
+      <w:r>
+        <w:rPr>
+          <w:rFonts w:cstheme="minorHAnsi"/>
+          <w:color w:val="000000"/>
+          <w:sz w:val="24"/>
+          <w:shd w:val="clear" w:color="auto" w:fill="FFFFFF"/>
+        </w:rPr>
+        <w:t>The internal design of all the modules of the proposed architecture are clearly defined in DDS.</w:t>
+      </w:r>
+    </w:p>
+    <w:p>
+      <w:pPr>
+        <w:jc w:val="both"/>
+        <w:rPr>
+          <w:rFonts w:cstheme="minorHAnsi"/>
+          <w:i/>
+          <w:sz w:val="28"/>
+          <w:szCs w:val="28"/>
+          <w:u w:val="single"/>
+        </w:rPr>
+      </w:pPr>
+      <w:r>
+        <w:rPr>
+          <w:rFonts w:cstheme="minorHAnsi"/>
+          <w:i/>
+          <w:sz w:val="28"/>
+          <w:szCs w:val="28"/>
+          <w:u w:val="single"/>
+        </w:rPr>
+        <w:t>Implementation or Development Phase</w:t>
+      </w:r>
+    </w:p>
+    <w:p>
+      <w:pPr>
+        <w:pStyle w:val="NormalWeb"/>
+        <w:shd w:val="clear" w:color="auto" w:fill="FFFFFF"/>
+        <w:spacing w:before="0" w:beforeAutospacing="0" w:after="150" w:afterAutospacing="0"/>
+        <w:rPr>
+          <w:rFonts w:asciiTheme="minorHAnsi" w:hAnsiTheme="minorHAnsi" w:cstheme="minorHAnsi"/>
+        </w:rPr>
+      </w:pPr>
+      <w:r>
+        <w:rPr>
+          <w:rFonts w:asciiTheme="minorHAnsi" w:hAnsiTheme="minorHAnsi" w:cstheme="minorHAnsi"/>
+        </w:rPr>
+        <w:t>In this phase of SDLC, we are actually going to develop the product. The c</w:t>
+      </w:r>
+      <w:r>
+        <w:rPr>
+          <w:rFonts w:asciiTheme="minorHAnsi" w:hAnsiTheme="minorHAnsi" w:cstheme="minorHAnsi"/>
+        </w:rPr>
+        <w:t xml:space="preserve">ode is generated as </w:t>
+      </w:r>
+      <w:r>
+        <w:rPr>
+          <w:rFonts w:asciiTheme="minorHAnsi" w:hAnsiTheme="minorHAnsi" w:cstheme="minorHAnsi"/>
+        </w:rPr>
+        <w:t>referred by DDS during this stage. If architecture as proposed in DDS is not ambiguous, code can be generated without much hassle. Developers will follow a</w:t>
+      </w:r>
+      <w:r>
+        <w:rPr>
+          <w:rFonts w:asciiTheme="minorHAnsi" w:hAnsiTheme="minorHAnsi" w:cstheme="minorHAnsi"/>
+        </w:rPr>
+        <w:t xml:space="preserve">ny coding guidelines as defined </w:t>
+      </w:r>
+      <w:r>
+        <w:rPr>
+          <w:rFonts w:asciiTheme="minorHAnsi" w:hAnsiTheme="minorHAnsi" w:cstheme="minorHAnsi"/>
+        </w:rPr>
+        <w:t>by the organization and utilize different tools such as compilers, debuggers, and interpreters.</w:t>
+      </w:r>
+      <w:r>
+        <w:rPr>
+          <w:rFonts w:asciiTheme="minorHAnsi" w:hAnsiTheme="minorHAnsi" w:cstheme="minorHAnsi"/>
+        </w:rPr>
+        <w:t xml:space="preserve"> </w:t>
+      </w:r>
+      <w:r>
+        <w:rPr>
+          <w:rFonts w:asciiTheme="minorHAnsi" w:hAnsiTheme="minorHAnsi" w:cstheme="minorHAnsi"/>
+          <w:color w:val="000000"/>
+          <w:shd w:val="clear" w:color="auto" w:fill="FFFFFF"/>
+        </w:rPr>
+        <w:t>The programming language is chosen with respect to the type of software being developed</w:t>
+      </w:r>
+      <w:r>
+        <w:rPr>
+          <w:rFonts w:asciiTheme="minorHAnsi" w:hAnsiTheme="minorHAnsi" w:cstheme="minorHAnsi"/>
+          <w:color w:val="000000"/>
+          <w:shd w:val="clear" w:color="auto" w:fill="FFFFFF"/>
+        </w:rPr>
+        <w:t>.</w:t>
+      </w:r>
+      <w:r>
+        <w:rPr>
+          <w:rFonts w:asciiTheme="minorHAnsi" w:hAnsiTheme="minorHAnsi" w:cstheme="minorHAnsi"/>
+        </w:rPr>
+        <w:t xml:space="preserve"> This is longest phase of SDLC. During development, tasks are divided into modules or units and assigned to different team members. </w:t>
+      </w:r>
+    </w:p>
+    <w:p>
+      <w:pPr>
+        <w:jc w:val="both"/>
+        <w:rPr>
+          <w:rFonts w:cstheme="minorHAnsi"/>
+          <w:i/>
+          <w:sz w:val="28"/>
+          <w:szCs w:val="28"/>
+          <w:u w:val="single"/>
+        </w:rPr>
+      </w:pPr>
+      <w:r>
+        <w:rPr>
+          <w:rFonts w:cstheme="minorHAnsi"/>
+          <w:i/>
+          <w:sz w:val="28"/>
+          <w:szCs w:val="28"/>
+          <w:u w:val="single"/>
+        </w:rPr>
+        <w:t>Testing the Product</w:t>
+      </w:r>
+    </w:p>
+    <w:p>
+      <w:pPr>
+        <w:shd w:val="clear" w:color="auto" w:fill="FFFFFF"/>
+        <w:spacing w:after="100" w:afterAutospacing="1" w:line="240" w:lineRule="auto"/>
+        <w:rPr>
+          <w:rFonts w:eastAsia="Times New Roman" w:cstheme="minorHAnsi"/>
+          <w:color w:val="222222"/>
+          <w:sz w:val="24"/>
+          <w:szCs w:val="24"/>
+        </w:rPr>
+      </w:pPr>
+      <w:r>
+        <w:rPr>
+          <w:rFonts w:eastAsia="Times New Roman" w:cstheme="minorHAnsi"/>
+          <w:color w:val="222222"/>
+          <w:sz w:val="24"/>
+          <w:szCs w:val="24"/>
+        </w:rPr>
+        <w:t xml:space="preserve">Once the </w:t>
+      </w:r>
+      <w:r>
+        <w:rPr>
+          <w:rFonts w:eastAsia="Times New Roman" w:cstheme="minorHAnsi"/>
+          <w:color w:val="222222"/>
+          <w:sz w:val="24"/>
+          <w:szCs w:val="24"/>
+        </w:rPr>
+        <w:t>implementation</w:t>
+      </w:r>
+      <w:r>
+        <w:rPr>
+          <w:rFonts w:eastAsia="Times New Roman" w:cstheme="minorHAnsi"/>
+          <w:color w:val="222222"/>
+          <w:sz w:val="24"/>
+          <w:szCs w:val="24"/>
+        </w:rPr>
+        <w:t xml:space="preserve"> </w:t>
+      </w:r>
+      <w:r>
+        <w:rPr>
+          <w:rFonts w:eastAsia="Times New Roman" w:cstheme="minorHAnsi"/>
+          <w:color w:val="222222"/>
+          <w:sz w:val="24"/>
+          <w:szCs w:val="24"/>
+        </w:rPr>
+        <w:t>of system is done,</w:t>
+      </w:r>
+      <w:r>
+        <w:rPr>
+          <w:rFonts w:eastAsia="Times New Roman" w:cstheme="minorHAnsi"/>
+          <w:color w:val="222222"/>
+          <w:sz w:val="24"/>
+          <w:szCs w:val="24"/>
+        </w:rPr>
+        <w:t xml:space="preserve"> it is deployed in the testing environment. </w:t>
+      </w:r>
+      <w:r>
+        <w:rPr>
+          <w:rFonts w:eastAsia="Times New Roman" w:cstheme="minorHAnsi"/>
+          <w:color w:val="222222"/>
+          <w:sz w:val="24"/>
+          <w:szCs w:val="24"/>
+        </w:rPr>
+        <w:t xml:space="preserve">We usually perform testing at every stage of SDLC and is referred as subset of all the phases of SDLC. </w:t>
+      </w:r>
+      <w:r>
+        <w:rPr>
+          <w:rFonts w:eastAsia="Times New Roman" w:cstheme="minorHAnsi"/>
+          <w:color w:val="222222"/>
+          <w:sz w:val="24"/>
+          <w:szCs w:val="24"/>
+        </w:rPr>
+        <w:t>The testing team starts testing the functionality of the entire system. This is done to verify that the entire application works according to the customer requirement.</w:t>
+      </w:r>
+    </w:p>
+    <w:p>
+      <w:pPr>
+        <w:shd w:val="clear" w:color="auto" w:fill="FFFFFF"/>
+        <w:spacing w:after="100" w:afterAutospacing="1" w:line="240" w:lineRule="auto"/>
+        <w:rPr>
+          <w:rFonts w:eastAsia="Times New Roman" w:cstheme="minorHAnsi"/>
+          <w:color w:val="222222"/>
+          <w:sz w:val="24"/>
+          <w:szCs w:val="24"/>
+        </w:rPr>
+      </w:pPr>
+      <w:r>
+        <w:rPr>
+          <w:rFonts w:eastAsia="Times New Roman" w:cstheme="minorHAnsi"/>
+          <w:color w:val="222222"/>
+          <w:sz w:val="24"/>
+          <w:szCs w:val="24"/>
+        </w:rPr>
+        <w:t xml:space="preserve">During this phase, QA and testing team may find some bugs/defects which they communicate to developers. The development team fixes the bug and send back to QA for a re-test. This process continues until the software is bug-free, stable, and working according to the </w:t>
+      </w:r>
+      <w:r>
+        <w:rPr>
+          <w:rFonts w:eastAsia="Times New Roman" w:cstheme="minorHAnsi"/>
+          <w:color w:val="222222"/>
+          <w:sz w:val="24"/>
+          <w:szCs w:val="24"/>
+        </w:rPr>
+        <w:t xml:space="preserve">quality standards </w:t>
+      </w:r>
+      <w:r>
+        <w:rPr>
+          <w:rFonts w:eastAsia="Times New Roman" w:cstheme="minorHAnsi"/>
+          <w:color w:val="222222"/>
+          <w:sz w:val="24"/>
+          <w:szCs w:val="24"/>
+        </w:rPr>
+        <w:t>mentioned</w:t>
+      </w:r>
+      <w:r>
+        <w:rPr>
+          <w:rFonts w:eastAsia="Times New Roman" w:cstheme="minorHAnsi"/>
+          <w:color w:val="222222"/>
+          <w:sz w:val="24"/>
+          <w:szCs w:val="24"/>
+        </w:rPr>
+        <w:t xml:space="preserve"> in SRS</w:t>
+      </w:r>
+      <w:r>
+        <w:rPr>
+          <w:rFonts w:eastAsia="Times New Roman" w:cstheme="minorHAnsi"/>
+          <w:color w:val="222222"/>
+          <w:sz w:val="24"/>
+          <w:szCs w:val="24"/>
+        </w:rPr>
+        <w:t>.</w:t>
+      </w:r>
+    </w:p>
+    <w:p>
+      <w:pPr>
+        <w:jc w:val="both"/>
+        <w:rPr>
+          <w:rFonts w:cstheme="minorHAnsi"/>
+          <w:i/>
+          <w:sz w:val="28"/>
+          <w:szCs w:val="28"/>
+          <w:u w:val="single"/>
+        </w:rPr>
+      </w:pPr>
+      <w:r>
+        <w:rPr>
+          <w:rFonts w:cstheme="minorHAnsi"/>
+          <w:i/>
+          <w:sz w:val="28"/>
+          <w:szCs w:val="28"/>
+          <w:u w:val="single"/>
+        </w:rPr>
+        <w:t xml:space="preserve">Deployment </w:t>
+      </w:r>
+    </w:p>
+    <w:p>
+      <w:pPr>
+        <w:jc w:val="both"/>
+        <w:rPr>
+          <w:rFonts w:cstheme="minorHAnsi"/>
+          <w:sz w:val="24"/>
+          <w:szCs w:val="28"/>
+        </w:rPr>
+      </w:pPr>
+      <w:r>
+        <w:rPr>
+          <w:rFonts w:cstheme="minorHAnsi"/>
+          <w:sz w:val="24"/>
+          <w:szCs w:val="28"/>
+        </w:rPr>
+        <w:t>Once the bug free software is developed, the deployment of product starts. Based on feedback gathered from the stakeholders of the project, the final product is released and checked for deployment issues if any.</w:t>
+      </w:r>
+    </w:p>
+    <w:p>
+      <w:pPr>
+        <w:jc w:val="both"/>
+        <w:rPr>
+          <w:rFonts w:cstheme="minorHAnsi"/>
+          <w:i/>
+          <w:sz w:val="28"/>
+          <w:szCs w:val="28"/>
+          <w:u w:val="single"/>
+        </w:rPr>
+      </w:pPr>
+      <w:r>
+        <w:rPr>
+          <w:rFonts w:cstheme="minorHAnsi"/>
+          <w:i/>
+          <w:sz w:val="28"/>
+          <w:szCs w:val="28"/>
+          <w:u w:val="single"/>
+        </w:rPr>
+        <w:t>Maintenance</w:t>
+      </w:r>
+    </w:p>
+    <w:p>
+      <w:pPr>
+        <w:shd w:val="clear" w:color="auto" w:fill="FFFFFF"/>
+        <w:spacing w:after="100" w:afterAutospacing="1" w:line="240" w:lineRule="auto"/>
+        <w:rPr>
+          <w:rFonts w:eastAsia="Times New Roman" w:cstheme="minorHAnsi"/>
+          <w:color w:val="222222"/>
+          <w:sz w:val="24"/>
+          <w:szCs w:val="27"/>
+        </w:rPr>
+      </w:pPr>
+      <w:r>
+        <w:rPr>
+          <w:rFonts w:eastAsia="Times New Roman" w:cstheme="minorHAnsi"/>
+          <w:color w:val="222222"/>
+          <w:sz w:val="24"/>
+          <w:szCs w:val="27"/>
+        </w:rPr>
+        <w:t>As we know, changes in software is inevitable, o</w:t>
+      </w:r>
+      <w:r>
+        <w:rPr>
+          <w:rFonts w:eastAsia="Times New Roman" w:cstheme="minorHAnsi"/>
+          <w:color w:val="222222"/>
+          <w:sz w:val="24"/>
+          <w:szCs w:val="27"/>
+        </w:rPr>
+        <w:t>nce the system is deployed, and customers start using the developed system, following three activities occur in general:</w:t>
+      </w:r>
+    </w:p>
+    <w:p>
+      <w:pPr>
+        <w:numPr>
+          <w:ilvl w:val="0"/>
+          <w:numId w:val="5"/>
+        </w:numPr>
+        <w:shd w:val="clear" w:color="auto" w:fill="FFFFFF"/>
+        <w:spacing w:before="100" w:beforeAutospacing="1" w:after="100" w:afterAutospacing="1" w:line="240" w:lineRule="auto"/>
+        <w:rPr>
+          <w:rFonts w:eastAsia="Times New Roman" w:cstheme="minorHAnsi"/>
+          <w:color w:val="222222"/>
+          <w:sz w:val="24"/>
+          <w:szCs w:val="27"/>
+        </w:rPr>
+      </w:pPr>
+      <w:r>
+        <w:rPr>
+          <w:rFonts w:eastAsia="Times New Roman" w:cstheme="minorHAnsi"/>
+          <w:b/>
+          <w:color w:val="222222"/>
+          <w:sz w:val="24"/>
+          <w:szCs w:val="27"/>
+        </w:rPr>
+        <w:t>Bug</w:t>
+      </w:r>
+      <w:r>
+        <w:rPr>
+          <w:rFonts w:eastAsia="Times New Roman" w:cstheme="minorHAnsi"/>
+          <w:color w:val="222222"/>
+          <w:sz w:val="24"/>
+          <w:szCs w:val="27"/>
+        </w:rPr>
+        <w:t xml:space="preserve"> </w:t>
+      </w:r>
+      <w:r>
+        <w:rPr>
+          <w:rFonts w:eastAsia="Times New Roman" w:cstheme="minorHAnsi"/>
+          <w:b/>
+          <w:color w:val="222222"/>
+          <w:sz w:val="24"/>
+          <w:szCs w:val="27"/>
+        </w:rPr>
+        <w:t>fixing</w:t>
+      </w:r>
+      <w:r>
+        <w:rPr>
+          <w:rFonts w:eastAsia="Times New Roman" w:cstheme="minorHAnsi"/>
+          <w:color w:val="222222"/>
+          <w:sz w:val="24"/>
+          <w:szCs w:val="27"/>
+        </w:rPr>
+        <w:t xml:space="preserve"> – bugs are reported because of some scenarios which are not tested at all.</w:t>
+      </w:r>
+    </w:p>
+    <w:p>
+      <w:pPr>
+        <w:numPr>
+          <w:ilvl w:val="0"/>
+          <w:numId w:val="5"/>
+        </w:numPr>
+        <w:shd w:val="clear" w:color="auto" w:fill="FFFFFF"/>
+        <w:spacing w:before="100" w:beforeAutospacing="1" w:after="100" w:afterAutospacing="1" w:line="240" w:lineRule="auto"/>
+        <w:rPr>
+          <w:rFonts w:eastAsia="Times New Roman" w:cstheme="minorHAnsi"/>
+          <w:color w:val="222222"/>
+          <w:sz w:val="24"/>
+          <w:szCs w:val="27"/>
+        </w:rPr>
+      </w:pPr>
+      <w:r>
+        <w:rPr>
+          <w:rFonts w:eastAsia="Times New Roman" w:cstheme="minorHAnsi"/>
+          <w:b/>
+          <w:color w:val="222222"/>
+          <w:sz w:val="24"/>
+          <w:szCs w:val="27"/>
+        </w:rPr>
+        <w:t>Upgrade</w:t>
+      </w:r>
+      <w:r>
+        <w:rPr>
+          <w:rFonts w:eastAsia="Times New Roman" w:cstheme="minorHAnsi"/>
+          <w:color w:val="222222"/>
+          <w:sz w:val="24"/>
+          <w:szCs w:val="27"/>
+        </w:rPr>
+        <w:t xml:space="preserve"> – Upgrading the application to the newer versions of the Software.</w:t>
+      </w:r>
+    </w:p>
+    <w:p>
+      <w:pPr>
+        <w:numPr>
+          <w:ilvl w:val="0"/>
+          <w:numId w:val="5"/>
+        </w:numPr>
+        <w:shd w:val="clear" w:color="auto" w:fill="FFFFFF"/>
+        <w:spacing w:before="100" w:beforeAutospacing="1" w:after="100" w:afterAutospacing="1" w:line="240" w:lineRule="auto"/>
+        <w:rPr>
+          <w:rFonts w:eastAsia="Times New Roman" w:cstheme="minorHAnsi"/>
+          <w:color w:val="222222"/>
+          <w:sz w:val="24"/>
+          <w:szCs w:val="27"/>
+        </w:rPr>
+      </w:pPr>
+      <w:r>
+        <w:rPr>
+          <w:rFonts w:eastAsia="Times New Roman" w:cstheme="minorHAnsi"/>
+          <w:b/>
+          <w:color w:val="222222"/>
+          <w:sz w:val="24"/>
+          <w:szCs w:val="27"/>
+        </w:rPr>
+        <w:t>Enhancement</w:t>
+      </w:r>
+      <w:r>
+        <w:rPr>
+          <w:rFonts w:eastAsia="Times New Roman" w:cstheme="minorHAnsi"/>
+          <w:color w:val="222222"/>
+          <w:sz w:val="24"/>
+          <w:szCs w:val="27"/>
+        </w:rPr>
+        <w:t xml:space="preserve"> – Adding some new features into the existing software.</w:t>
+      </w:r>
+    </w:p>
+    <w:p>
+      <w:pPr>
+        <w:shd w:val="clear" w:color="auto" w:fill="FFFFFF"/>
+        <w:spacing w:after="0" w:line="240" w:lineRule="auto"/>
+        <w:rPr>
+          <w:rFonts w:eastAsia="Times New Roman" w:cstheme="minorHAnsi"/>
+          <w:color w:val="222222"/>
+          <w:sz w:val="24"/>
+          <w:szCs w:val="27"/>
+        </w:rPr>
+      </w:pPr>
+      <w:r>
+        <w:rPr>
+          <w:rFonts w:eastAsia="Times New Roman" w:cstheme="minorHAnsi"/>
+          <w:color w:val="222222"/>
+          <w:sz w:val="24"/>
+          <w:szCs w:val="27"/>
+        </w:rPr>
+        <w:t>The main focus of this SDLC phase is to ensure that needs continue to be met and that the system continues to perform as per the specification mentioned in the first phase.</w:t>
+      </w:r>
+    </w:p>
+    <w:p>
+      <w:pPr>
+        <w:shd w:val="clear" w:color="auto" w:fill="FFFFFF"/>
+        <w:spacing w:after="100" w:afterAutospacing="1" w:line="240" w:lineRule="auto"/>
+        <w:rPr>
+          <w:rFonts w:eastAsia="Times New Roman" w:cstheme="minorHAnsi"/>
+          <w:color w:val="222222"/>
+          <w:sz w:val="24"/>
+          <w:szCs w:val="24"/>
+        </w:rPr>
+      </w:pPr>
+    </w:p>
+    <w:p>
+      <w:pPr>
+        <w:shd w:val="clear" w:color="auto" w:fill="FFFFFF"/>
+        <w:spacing w:after="100" w:afterAutospacing="1" w:line="240" w:lineRule="auto"/>
+        <w:rPr>
+          <w:rFonts w:cstheme="minorHAnsi"/>
+          <w:color w:val="000000"/>
+          <w:sz w:val="24"/>
+          <w:szCs w:val="24"/>
+        </w:rPr>
+      </w:pPr>
+    </w:p>
+    <w:p>
+      <w:pPr>
+        <w:jc w:val="both"/>
+        <w:rPr>
+          <w:rFonts w:cstheme="minorHAnsi"/>
+          <w:sz w:val="36"/>
+          <w:szCs w:val="36"/>
+        </w:rPr>
+      </w:pPr>
     </w:p>
     <w:p>
       <w:pPr>
@@ -324,7 +1560,6 @@
           <w:szCs w:val="32"/>
           <w:u w:val="single"/>
         </w:rPr>
-        <w:lastRenderedPageBreak/>
         <w:t>Why Does Software Architecture Matter?</w:t>
       </w:r>
     </w:p>
@@ -555,6 +1790,7 @@
           <w:sz w:val="24"/>
           <w:szCs w:val="24"/>
         </w:rPr>
+        <w:lastRenderedPageBreak/>
         <w:t>Product B might have a market entry gap, but it will be easier to maintain a faster shipping cadence. The customer needs will be looked after without breaking the shipping cadence, thus making for a larger win.</w:t>
       </w:r>
     </w:p>
@@ -727,7 +1963,6 @@
           <w:u w:val="single"/>
           <w:bdr w:val="none" w:sz="0" w:space="0" w:color="auto" w:frame="1"/>
         </w:rPr>
-        <w:lastRenderedPageBreak/>
         <w:t> Easing communication among stakeholders</w:t>
       </w:r>
     </w:p>
@@ -1014,7 +2249,7 @@
 
 <file path=word/numbering.xml><?xml version="1.0" encoding="utf-8"?>
 <w:numbering xmlns:wpc="http://schemas.microsoft.com/office/word/2010/wordprocessingCanvas" xmlns:mc="http://schemas.openxmlformats.org/markup-compatibility/2006" xmlns:o="urn:schemas-microsoft-com:office:office" xmlns:r="http://schemas.openxmlformats.org/officeDocument/2006/relationships" xmlns:m="http://schemas.openxmlformats.org/officeDocument/2006/math" xmlns:v="urn:schemas-microsoft-com:vml" xmlns:wp14="http://schemas.microsoft.com/office/word/2010/wordprocessingDrawing" xmlns:wp="http://schemas.openxmlformats.org/drawingml/2006/wordprocessingDrawing" xmlns:w10="urn:schemas-microsoft-com:office:word" xmlns:w="http://schemas.openxmlformats.org/wordprocessingml/2006/main" xmlns:w14="http://schemas.microsoft.com/office/word/2010/wordml" xmlns:w15="http://schemas.microsoft.com/office/word/2012/wordml" xmlns:wpg="http://schemas.microsoft.com/office/word/2010/wordprocessingGroup" xmlns:wpi="http://schemas.microsoft.com/office/word/2010/wordprocessingInk" xmlns:wne="http://schemas.microsoft.com/office/word/2006/wordml" xmlns:wps="http://schemas.microsoft.com/office/word/2010/wordprocessingShape" mc:Ignorable="w14 w15 wp14">
-  <w:abstractNum w:abstractNumId="0">
+  <w:abstractNum w:abstractNumId="0" w15:restartNumberingAfterBreak="0">
     <w:nsid w:val="045D232C"/>
     <w:multiLevelType w:val="multilevel"/>
     <w:tmpl w:val="33DA850A"/>
@@ -1163,7 +2398,334 @@
       </w:rPr>
     </w:lvl>
   </w:abstractNum>
-  <w:abstractNum w:abstractNumId="1">
+  <w:abstractNum w:abstractNumId="1" w15:restartNumberingAfterBreak="0">
+    <w:nsid w:val="27D12C0F"/>
+    <w:multiLevelType w:val="hybridMultilevel"/>
+    <w:tmpl w:val="FB4AF396"/>
+    <w:lvl w:ilvl="0" w:tplc="04090011">
+      <w:start w:val="1"/>
+      <w:numFmt w:val="decimal"/>
+      <w:lvlText w:val="%1)"/>
+      <w:lvlJc w:val="left"/>
+      <w:pPr>
+        <w:ind w:left="720" w:hanging="360"/>
+      </w:pPr>
+      <w:rPr>
+        <w:rFonts w:hint="default"/>
+      </w:rPr>
+    </w:lvl>
+    <w:lvl w:ilvl="1" w:tplc="04090019" w:tentative="1">
+      <w:start w:val="1"/>
+      <w:numFmt w:val="lowerLetter"/>
+      <w:lvlText w:val="%2."/>
+      <w:lvlJc w:val="left"/>
+      <w:pPr>
+        <w:ind w:left="1440" w:hanging="360"/>
+      </w:pPr>
+    </w:lvl>
+    <w:lvl w:ilvl="2" w:tplc="0409001B" w:tentative="1">
+      <w:start w:val="1"/>
+      <w:numFmt w:val="lowerRoman"/>
+      <w:lvlText w:val="%3."/>
+      <w:lvlJc w:val="right"/>
+      <w:pPr>
+        <w:ind w:left="2160" w:hanging="180"/>
+      </w:pPr>
+    </w:lvl>
+    <w:lvl w:ilvl="3" w:tplc="0409000F" w:tentative="1">
+      <w:start w:val="1"/>
+      <w:numFmt w:val="decimal"/>
+      <w:lvlText w:val="%4."/>
+      <w:lvlJc w:val="left"/>
+      <w:pPr>
+        <w:ind w:left="2880" w:hanging="360"/>
+      </w:pPr>
+    </w:lvl>
+    <w:lvl w:ilvl="4" w:tplc="04090019" w:tentative="1">
+      <w:start w:val="1"/>
+      <w:numFmt w:val="lowerLetter"/>
+      <w:lvlText w:val="%5."/>
+      <w:lvlJc w:val="left"/>
+      <w:pPr>
+        <w:ind w:left="3600" w:hanging="360"/>
+      </w:pPr>
+    </w:lvl>
+    <w:lvl w:ilvl="5" w:tplc="0409001B" w:tentative="1">
+      <w:start w:val="1"/>
+      <w:numFmt w:val="lowerRoman"/>
+      <w:lvlText w:val="%6."/>
+      <w:lvlJc w:val="right"/>
+      <w:pPr>
+        <w:ind w:left="4320" w:hanging="180"/>
+      </w:pPr>
+    </w:lvl>
+    <w:lvl w:ilvl="6" w:tplc="0409000F" w:tentative="1">
+      <w:start w:val="1"/>
+      <w:numFmt w:val="decimal"/>
+      <w:lvlText w:val="%7."/>
+      <w:lvlJc w:val="left"/>
+      <w:pPr>
+        <w:ind w:left="5040" w:hanging="360"/>
+      </w:pPr>
+    </w:lvl>
+    <w:lvl w:ilvl="7" w:tplc="04090019" w:tentative="1">
+      <w:start w:val="1"/>
+      <w:numFmt w:val="lowerLetter"/>
+      <w:lvlText w:val="%8."/>
+      <w:lvlJc w:val="left"/>
+      <w:pPr>
+        <w:ind w:left="5760" w:hanging="360"/>
+      </w:pPr>
+    </w:lvl>
+    <w:lvl w:ilvl="8" w:tplc="0409001B" w:tentative="1">
+      <w:start w:val="1"/>
+      <w:numFmt w:val="lowerRoman"/>
+      <w:lvlText w:val="%9."/>
+      <w:lvlJc w:val="right"/>
+      <w:pPr>
+        <w:ind w:left="6480" w:hanging="180"/>
+      </w:pPr>
+    </w:lvl>
+  </w:abstractNum>
+  <w:abstractNum w:abstractNumId="2" w15:restartNumberingAfterBreak="0">
+    <w:nsid w:val="2AFB2B15"/>
+    <w:multiLevelType w:val="hybridMultilevel"/>
+    <w:tmpl w:val="A762CD7E"/>
+    <w:lvl w:ilvl="0" w:tplc="04090011">
+      <w:start w:val="1"/>
+      <w:numFmt w:val="decimal"/>
+      <w:lvlText w:val="%1)"/>
+      <w:lvlJc w:val="left"/>
+      <w:pPr>
+        <w:ind w:left="720" w:hanging="360"/>
+      </w:pPr>
+      <w:rPr>
+        <w:rFonts w:hint="default"/>
+      </w:rPr>
+    </w:lvl>
+    <w:lvl w:ilvl="1" w:tplc="04090019" w:tentative="1">
+      <w:start w:val="1"/>
+      <w:numFmt w:val="lowerLetter"/>
+      <w:lvlText w:val="%2."/>
+      <w:lvlJc w:val="left"/>
+      <w:pPr>
+        <w:ind w:left="1440" w:hanging="360"/>
+      </w:pPr>
+    </w:lvl>
+    <w:lvl w:ilvl="2" w:tplc="0409001B" w:tentative="1">
+      <w:start w:val="1"/>
+      <w:numFmt w:val="lowerRoman"/>
+      <w:lvlText w:val="%3."/>
+      <w:lvlJc w:val="right"/>
+      <w:pPr>
+        <w:ind w:left="2160" w:hanging="180"/>
+      </w:pPr>
+    </w:lvl>
+    <w:lvl w:ilvl="3" w:tplc="0409000F" w:tentative="1">
+      <w:start w:val="1"/>
+      <w:numFmt w:val="decimal"/>
+      <w:lvlText w:val="%4."/>
+      <w:lvlJc w:val="left"/>
+      <w:pPr>
+        <w:ind w:left="2880" w:hanging="360"/>
+      </w:pPr>
+    </w:lvl>
+    <w:lvl w:ilvl="4" w:tplc="04090019" w:tentative="1">
+      <w:start w:val="1"/>
+      <w:numFmt w:val="lowerLetter"/>
+      <w:lvlText w:val="%5."/>
+      <w:lvlJc w:val="left"/>
+      <w:pPr>
+        <w:ind w:left="3600" w:hanging="360"/>
+      </w:pPr>
+    </w:lvl>
+    <w:lvl w:ilvl="5" w:tplc="0409001B" w:tentative="1">
+      <w:start w:val="1"/>
+      <w:numFmt w:val="lowerRoman"/>
+      <w:lvlText w:val="%6."/>
+      <w:lvlJc w:val="right"/>
+      <w:pPr>
+        <w:ind w:left="4320" w:hanging="180"/>
+      </w:pPr>
+    </w:lvl>
+    <w:lvl w:ilvl="6" w:tplc="0409000F" w:tentative="1">
+      <w:start w:val="1"/>
+      <w:numFmt w:val="decimal"/>
+      <w:lvlText w:val="%7."/>
+      <w:lvlJc w:val="left"/>
+      <w:pPr>
+        <w:ind w:left="5040" w:hanging="360"/>
+      </w:pPr>
+    </w:lvl>
+    <w:lvl w:ilvl="7" w:tplc="04090019" w:tentative="1">
+      <w:start w:val="1"/>
+      <w:numFmt w:val="lowerLetter"/>
+      <w:lvlText w:val="%8."/>
+      <w:lvlJc w:val="left"/>
+      <w:pPr>
+        <w:ind w:left="5760" w:hanging="360"/>
+      </w:pPr>
+    </w:lvl>
+    <w:lvl w:ilvl="8" w:tplc="0409001B" w:tentative="1">
+      <w:start w:val="1"/>
+      <w:numFmt w:val="lowerRoman"/>
+      <w:lvlText w:val="%9."/>
+      <w:lvlJc w:val="right"/>
+      <w:pPr>
+        <w:ind w:left="6480" w:hanging="180"/>
+      </w:pPr>
+    </w:lvl>
+  </w:abstractNum>
+  <w:abstractNum w:abstractNumId="3" w15:restartNumberingAfterBreak="0">
+    <w:nsid w:val="42DA668F"/>
+    <w:multiLevelType w:val="multilevel"/>
+    <w:tmpl w:val="986259BE"/>
+    <w:lvl w:ilvl="0">
+      <w:start w:val="1"/>
+      <w:numFmt w:val="bullet"/>
+      <w:lvlText w:val=""/>
+      <w:lvlJc w:val="left"/>
+      <w:pPr>
+        <w:tabs>
+          <w:tab w:val="num" w:pos="720"/>
+        </w:tabs>
+        <w:ind w:left="720" w:hanging="360"/>
+      </w:pPr>
+      <w:rPr>
+        <w:rFonts w:ascii="Symbol" w:hAnsi="Symbol" w:hint="default"/>
+        <w:sz w:val="20"/>
+      </w:rPr>
+    </w:lvl>
+    <w:lvl w:ilvl="1" w:tentative="1">
+      <w:start w:val="1"/>
+      <w:numFmt w:val="bullet"/>
+      <w:lvlText w:val=""/>
+      <w:lvlJc w:val="left"/>
+      <w:pPr>
+        <w:tabs>
+          <w:tab w:val="num" w:pos="1440"/>
+        </w:tabs>
+        <w:ind w:left="1440" w:hanging="360"/>
+      </w:pPr>
+      <w:rPr>
+        <w:rFonts w:ascii="Symbol" w:hAnsi="Symbol" w:hint="default"/>
+        <w:sz w:val="20"/>
+      </w:rPr>
+    </w:lvl>
+    <w:lvl w:ilvl="2" w:tentative="1">
+      <w:start w:val="1"/>
+      <w:numFmt w:val="bullet"/>
+      <w:lvlText w:val=""/>
+      <w:lvlJc w:val="left"/>
+      <w:pPr>
+        <w:tabs>
+          <w:tab w:val="num" w:pos="2160"/>
+        </w:tabs>
+        <w:ind w:left="2160" w:hanging="360"/>
+      </w:pPr>
+      <w:rPr>
+        <w:rFonts w:ascii="Symbol" w:hAnsi="Symbol" w:hint="default"/>
+        <w:sz w:val="20"/>
+      </w:rPr>
+    </w:lvl>
+    <w:lvl w:ilvl="3" w:tentative="1">
+      <w:start w:val="1"/>
+      <w:numFmt w:val="bullet"/>
+      <w:lvlText w:val=""/>
+      <w:lvlJc w:val="left"/>
+      <w:pPr>
+        <w:tabs>
+          <w:tab w:val="num" w:pos="2880"/>
+        </w:tabs>
+        <w:ind w:left="2880" w:hanging="360"/>
+      </w:pPr>
+      <w:rPr>
+        <w:rFonts w:ascii="Symbol" w:hAnsi="Symbol" w:hint="default"/>
+        <w:sz w:val="20"/>
+      </w:rPr>
+    </w:lvl>
+    <w:lvl w:ilvl="4" w:tentative="1">
+      <w:start w:val="1"/>
+      <w:numFmt w:val="bullet"/>
+      <w:lvlText w:val=""/>
+      <w:lvlJc w:val="left"/>
+      <w:pPr>
+        <w:tabs>
+          <w:tab w:val="num" w:pos="3600"/>
+        </w:tabs>
+        <w:ind w:left="3600" w:hanging="360"/>
+      </w:pPr>
+      <w:rPr>
+        <w:rFonts w:ascii="Symbol" w:hAnsi="Symbol" w:hint="default"/>
+        <w:sz w:val="20"/>
+      </w:rPr>
+    </w:lvl>
+    <w:lvl w:ilvl="5" w:tentative="1">
+      <w:start w:val="1"/>
+      <w:numFmt w:val="bullet"/>
+      <w:lvlText w:val=""/>
+      <w:lvlJc w:val="left"/>
+      <w:pPr>
+        <w:tabs>
+          <w:tab w:val="num" w:pos="4320"/>
+        </w:tabs>
+        <w:ind w:left="4320" w:hanging="360"/>
+      </w:pPr>
+      <w:rPr>
+        <w:rFonts w:ascii="Symbol" w:hAnsi="Symbol" w:hint="default"/>
+        <w:sz w:val="20"/>
+      </w:rPr>
+    </w:lvl>
+    <w:lvl w:ilvl="6" w:tentative="1">
+      <w:start w:val="1"/>
+      <w:numFmt w:val="bullet"/>
+      <w:lvlText w:val=""/>
+      <w:lvlJc w:val="left"/>
+      <w:pPr>
+        <w:tabs>
+          <w:tab w:val="num" w:pos="5040"/>
+        </w:tabs>
+        <w:ind w:left="5040" w:hanging="360"/>
+      </w:pPr>
+      <w:rPr>
+        <w:rFonts w:ascii="Symbol" w:hAnsi="Symbol" w:hint="default"/>
+        <w:sz w:val="20"/>
+      </w:rPr>
+    </w:lvl>
+    <w:lvl w:ilvl="7" w:tentative="1">
+      <w:start w:val="1"/>
+      <w:numFmt w:val="bullet"/>
+      <w:lvlText w:val=""/>
+      <w:lvlJc w:val="left"/>
+      <w:pPr>
+        <w:tabs>
+          <w:tab w:val="num" w:pos="5760"/>
+        </w:tabs>
+        <w:ind w:left="5760" w:hanging="360"/>
+      </w:pPr>
+      <w:rPr>
+        <w:rFonts w:ascii="Symbol" w:hAnsi="Symbol" w:hint="default"/>
+        <w:sz w:val="20"/>
+      </w:rPr>
+    </w:lvl>
+    <w:lvl w:ilvl="8" w:tentative="1">
+      <w:start w:val="1"/>
+      <w:numFmt w:val="bullet"/>
+      <w:lvlText w:val=""/>
+      <w:lvlJc w:val="left"/>
+      <w:pPr>
+        <w:tabs>
+          <w:tab w:val="num" w:pos="6480"/>
+        </w:tabs>
+        <w:ind w:left="6480" w:hanging="360"/>
+      </w:pPr>
+      <w:rPr>
+        <w:rFonts w:ascii="Symbol" w:hAnsi="Symbol" w:hint="default"/>
+        <w:sz w:val="20"/>
+      </w:rPr>
+    </w:lvl>
+  </w:abstractNum>
+  <w:abstractNum w:abstractNumId="4" w15:restartNumberingAfterBreak="0">
     <w:nsid w:val="7CB87002"/>
     <w:multiLevelType w:val="multilevel"/>
     <w:tmpl w:val="BB8C598E"/>
@@ -1313,10 +2875,19 @@
     </w:lvl>
   </w:abstractNum>
   <w:num w:numId="1">
-    <w:abstractNumId w:val="1"/>
+    <w:abstractNumId w:val="4"/>
   </w:num>
   <w:num w:numId="2">
     <w:abstractNumId w:val="0"/>
+  </w:num>
+  <w:num w:numId="3">
+    <w:abstractNumId w:val="1"/>
+  </w:num>
+  <w:num w:numId="4">
+    <w:abstractNumId w:val="2"/>
+  </w:num>
+  <w:num w:numId="5">
+    <w:abstractNumId w:val="3"/>
   </w:num>
 </w:numbering>
 </file>
@@ -1817,7 +3388,6 @@
     <w:name w:val="Normal (Web)"/>
     <w:basedOn w:val="Normal"/>
     <w:uiPriority w:val="99"/>
-    <w:semiHidden/>
     <w:unhideWhenUsed/>
     <w:rsid w:val="009B17A9"/>
     <w:pPr>
@@ -1839,6 +3409,17 @@
       <w:b/>
       <w:bCs/>
     </w:rPr>
+  </w:style>
+  <w:style w:type="paragraph" w:styleId="ListParagraph">
+    <w:name w:val="List Paragraph"/>
+    <w:basedOn w:val="Normal"/>
+    <w:uiPriority w:val="34"/>
+    <w:qFormat/>
+    <w:rsid w:val="00362F4A"/>
+    <w:pPr>
+      <w:ind w:left="720"/>
+      <w:contextualSpacing/>
+    </w:pPr>
   </w:style>
 </w:styles>
 </file>

</xml_diff>